<commit_message>
Implement session management for shift operations including start and end shift functionalities, with automatic closing of previous shifts if necessary. Add JavaScript functions for handling shift status checks and ending shifts from the root page.
</commit_message>
<xml_diff>
--- a/README.docx
+++ b/README.docx
@@ -3,24 +3,137 @@
 <w:document xmlns:wpc="http://schemas.microsoft.com/office/word/2010/wordprocessingCanvas" xmlns:cx="http://schemas.microsoft.com/office/drawing/2014/chartex" xmlns:cx1="http://schemas.microsoft.com/office/drawing/2015/9/8/chartex" xmlns:cx2="http://schemas.microsoft.com/office/drawing/2015/10/21/chartex" xmlns:cx3="http://schemas.microsoft.com/office/drawing/2016/5/9/chartex" xmlns:cx4="http://schemas.microsoft.com/office/drawing/2016/5/10/chartex" xmlns:cx5="http://schemas.microsoft.com/office/drawing/2016/5/11/chartex" xmlns:cx6="http://schemas.microsoft.com/office/drawing/2016/5/12/chartex" xmlns:cx7="http://schemas.microsoft.com/office/drawing/2016/5/13/chartex" xmlns:cx8="http://schemas.microsoft.com/office/drawing/2016/5/14/chartex" xmlns:mc="http://schemas.openxmlformats.org/markup-compatibility/2006" xmlns:aink="http://schemas.microsoft.com/office/drawing/2016/ink" xmlns:am3d="http://schemas.microsoft.com/office/drawing/2017/model3d" xmlns:o="urn:schemas-microsoft-com:office:office" xmlns:oel="http://schemas.microsoft.com/office/2019/extlst" xmlns:r="http://schemas.openxmlformats.org/officeDocument/2006/relationships" xmlns:m="http://schemas.openxmlformats.org/officeDocument/2006/math" xmlns:v="urn:schemas-microsoft-com:vml" xmlns:wp14="http://schemas.microsoft.com/office/word/2010/wordprocessingDrawing" xmlns:wp="http://schemas.openxmlformats.org/drawingml/2006/wordprocessingDrawing" xmlns:w10="urn:schemas-microsoft-com:office:word" xmlns:w="http://schemas.openxmlformats.org/wordprocessingml/2006/main" xmlns:w14="http://schemas.microsoft.com/office/word/2010/wordml" xmlns:w15="http://schemas.microsoft.com/office/word/2012/wordml" xmlns:w16cex="http://schemas.microsoft.com/office/word/2018/wordml/cex" xmlns:w16cid="http://schemas.microsoft.com/office/word/2016/wordml/cid" xmlns:w16="http://schemas.microsoft.com/office/word/2018/wordml" xmlns:w16du="http://schemas.microsoft.com/office/word/2023/wordml/word16du" xmlns:w16sdtdh="http://schemas.microsoft.com/office/word/2020/wordml/sdtdatahash" xmlns:w16sdtfl="http://schemas.microsoft.com/office/word/2024/wordml/sdtformatlock" xmlns:w16se="http://schemas.microsoft.com/office/word/2015/wordml/symex" xmlns:wpg="http://schemas.microsoft.com/office/word/2010/wordprocessingGroup" xmlns:wpi="http://schemas.microsoft.com/office/word/2010/wordprocessingInk" xmlns:wne="http://schemas.microsoft.com/office/word/2006/wordml" xmlns:wps="http://schemas.microsoft.com/office/word/2010/wordprocessingShape" mc:Ignorable="w14 w15 w16se w16cid w16 w16cex w16sdtdh w16sdtfl w16du wp14">
   <w:body>
     <w:p>
-      <w:r>
-        <w:t xml:space="preserve">Dưới đây là nội dung file </w:t>
-      </w:r>
-      <w:r>
-        <w:rPr>
-          <w:b/>
-          <w:bCs/>
-        </w:rPr>
-        <w:t>README.md</w:t>
-      </w:r>
-      <w:r>
-        <w:t xml:space="preserve"> dành riêng cho cấu trúc Database của dự án Nguyễn Văn Coffee. Bản này được trình bày theo phong cách chuyên nghiệp, dễ đọc và thể hiện rõ các mối quan hệ logic.</w:t>
-      </w:r>
-    </w:p>
-    <w:p>
-      <w:r>
-        <w:pict w14:anchorId="78C15A91">
-          <v:rect id="_x0000_i1049" style="width:0;height:1.5pt" o:hralign="center" o:hrstd="t" o:hrnoshade="t" o:hr="t" fillcolor="gray" stroked="f"/>
+      <w:pPr>
+        <w:rPr>
+          <w:b/>
+          <w:bCs/>
+        </w:rPr>
+      </w:pPr>
+      <w:r>
+        <w:rPr>
+          <w:rFonts w:ascii="Segoe UI Emoji" w:hAnsi="Segoe UI Emoji" w:cs="Segoe UI Emoji"/>
+          <w:b/>
+          <w:bCs/>
+        </w:rPr>
+        <w:t>☕</w:t>
+      </w:r>
+      <w:r>
+        <w:rPr>
+          <w:b/>
+          <w:bCs/>
+        </w:rPr>
+        <w:t xml:space="preserve"> Database Structure - Nguyễn Văn Coffee</w:t>
+      </w:r>
+    </w:p>
+    <w:p>
+      <w:r>
+        <w:t>Tài liệu này mô tả chi tiết sơ đồ cơ sở dữ liệu MySQL cho hệ thống quản lý cửa hàng Cafe, bao gồm các phân hệ: Bán hàng (POS), Quản lý kho (Warehouse), Quản lý ca làm việc (Shift/Session) và Quản trị (Admin).</w:t>
+      </w:r>
+    </w:p>
+    <w:p>
+      <w:pPr>
+        <w:rPr>
+          <w:b/>
+          <w:bCs/>
+        </w:rPr>
+      </w:pPr>
+      <w:r>
+        <w:rPr>
+          <w:rFonts w:ascii="Segoe UI Emoji" w:hAnsi="Segoe UI Emoji" w:cs="Segoe UI Emoji"/>
+          <w:b/>
+          <w:bCs/>
+        </w:rPr>
+        <w:t>📊</w:t>
+      </w:r>
+      <w:r>
+        <w:rPr>
+          <w:b/>
+          <w:bCs/>
+        </w:rPr>
+        <w:t xml:space="preserve"> Sơ đồ Quan hệ Đơn vị (ER Diagram)</w:t>
+      </w:r>
+    </w:p>
+    <w:p>
+      <w:r>
+        <w:t>Hệ thống vận hành theo các luồng dữ liệu chính:</w:t>
+      </w:r>
+    </w:p>
+    <w:p>
+      <w:pPr>
+        <w:numPr>
+          <w:ilvl w:val="0"/>
+          <w:numId w:val="11"/>
+        </w:numPr>
+      </w:pPr>
+      <w:r>
+        <w:rPr>
+          <w:b/>
+          <w:bCs/>
+        </w:rPr>
+        <w:t>Bán hàng:</w:t>
+      </w:r>
+      <w:r>
+        <w:t xml:space="preserve"> users mở work_sessions -&gt; tạo orders -&gt; order_items lấy thông tin từ products.</w:t>
+      </w:r>
+    </w:p>
+    <w:p>
+      <w:pPr>
+        <w:numPr>
+          <w:ilvl w:val="0"/>
+          <w:numId w:val="11"/>
+        </w:numPr>
+      </w:pPr>
+      <w:r>
+        <w:rPr>
+          <w:b/>
+          <w:bCs/>
+        </w:rPr>
+        <w:t>Định lượng:</w:t>
+      </w:r>
+      <w:r>
+        <w:t xml:space="preserve"> products cấu thành từ ingredients thông qua công thức recipes.</w:t>
+      </w:r>
+    </w:p>
+    <w:p>
+      <w:pPr>
+        <w:numPr>
+          <w:ilvl w:val="0"/>
+          <w:numId w:val="11"/>
+        </w:numPr>
+      </w:pPr>
+      <w:r>
+        <w:rPr>
+          <w:b/>
+          <w:bCs/>
+        </w:rPr>
+        <w:t>Kho vận:</w:t>
+      </w:r>
+      <w:r>
+        <w:t xml:space="preserve"> ingredients được theo dõi biến động qua inventory_log.</w:t>
+      </w:r>
+    </w:p>
+    <w:p>
+      <w:pPr>
+        <w:numPr>
+          <w:ilvl w:val="0"/>
+          <w:numId w:val="11"/>
+        </w:numPr>
+      </w:pPr>
+      <w:r>
+        <w:rPr>
+          <w:b/>
+          <w:bCs/>
+        </w:rPr>
+        <w:t>Tài chính:</w:t>
+      </w:r>
+      <w:r>
+        <w:t xml:space="preserve"> orders được gán vào work_sessions để chốt sổ cuối ngày.</w:t>
+      </w:r>
+    </w:p>
+    <w:p>
+      <w:r>
+        <w:pict w14:anchorId="7FA4C076">
+          <v:rect id="_x0000_i1063" style="width:0;height:1.5pt" o:hralign="center" o:hrstd="t" o:hr="t" fillcolor="#a0a0a0" stroked="f"/>
         </w:pict>
       </w:r>
     </w:p>
@@ -37,19 +150,1388 @@
           <w:b/>
           <w:bCs/>
         </w:rPr>
-        <w:t>☕</w:t>
-      </w:r>
-      <w:r>
-        <w:rPr>
-          <w:b/>
-          <w:bCs/>
-        </w:rPr>
-        <w:t xml:space="preserve"> Database Structure - Nguyễn Văn Coffee</w:t>
-      </w:r>
-    </w:p>
-    <w:p>
-      <w:r>
-        <w:t>Tài liệu này mô tả chi tiết sơ đồ cơ sở dữ liệu MySQL cho hệ thống quản lý cửa hàng Cafe, bao gồm các phân hệ: Bán hàng (POS), Quản lý kho (Warehouse), và Quản trị (Admin).</w:t>
+        <w:t>📂</w:t>
+      </w:r>
+      <w:r>
+        <w:rPr>
+          <w:b/>
+          <w:bCs/>
+        </w:rPr>
+        <w:t xml:space="preserve"> Danh sách các bảng</w:t>
+      </w:r>
+    </w:p>
+    <w:p>
+      <w:pPr>
+        <w:rPr>
+          <w:b/>
+          <w:bCs/>
+        </w:rPr>
+      </w:pPr>
+      <w:r>
+        <w:rPr>
+          <w:b/>
+          <w:bCs/>
+        </w:rPr>
+        <w:t>1. categories (Danh mục sản phẩm)</w:t>
+      </w:r>
+    </w:p>
+    <w:p>
+      <w:r>
+        <w:t>Phân loại các mặt hàng trong thực đơn.</w:t>
+      </w:r>
+    </w:p>
+    <w:p>
+      <w:pPr>
+        <w:numPr>
+          <w:ilvl w:val="0"/>
+          <w:numId w:val="12"/>
+        </w:numPr>
+      </w:pPr>
+      <w:r>
+        <w:t xml:space="preserve">id: </w:t>
+      </w:r>
+      <w:r>
+        <w:rPr>
+          <w:b/>
+          <w:bCs/>
+        </w:rPr>
+        <w:t>INT</w:t>
+      </w:r>
+      <w:r>
+        <w:t xml:space="preserve"> (PK, AI)</w:t>
+      </w:r>
+    </w:p>
+    <w:p>
+      <w:pPr>
+        <w:numPr>
+          <w:ilvl w:val="0"/>
+          <w:numId w:val="12"/>
+        </w:numPr>
+      </w:pPr>
+      <w:r>
+        <w:t xml:space="preserve">name: </w:t>
+      </w:r>
+      <w:r>
+        <w:rPr>
+          <w:b/>
+          <w:bCs/>
+        </w:rPr>
+        <w:t>VARCHAR</w:t>
+      </w:r>
+      <w:r>
+        <w:t xml:space="preserve"> - Tên danh mục (Cà phê, Trà sữa, Bánh ngọt...)</w:t>
+      </w:r>
+    </w:p>
+    <w:p>
+      <w:pPr>
+        <w:rPr>
+          <w:b/>
+          <w:bCs/>
+        </w:rPr>
+      </w:pPr>
+      <w:r>
+        <w:rPr>
+          <w:b/>
+          <w:bCs/>
+        </w:rPr>
+        <w:t>2. products (Sản phẩm)</w:t>
+      </w:r>
+    </w:p>
+    <w:p>
+      <w:r>
+        <w:t>Thông tin chi tiết về các món ăn/đồ uống.</w:t>
+      </w:r>
+    </w:p>
+    <w:p>
+      <w:pPr>
+        <w:numPr>
+          <w:ilvl w:val="0"/>
+          <w:numId w:val="13"/>
+        </w:numPr>
+      </w:pPr>
+      <w:r>
+        <w:t xml:space="preserve">id: </w:t>
+      </w:r>
+      <w:r>
+        <w:rPr>
+          <w:b/>
+          <w:bCs/>
+        </w:rPr>
+        <w:t>INT</w:t>
+      </w:r>
+      <w:r>
+        <w:t xml:space="preserve"> (PK, AI)</w:t>
+      </w:r>
+    </w:p>
+    <w:p>
+      <w:pPr>
+        <w:numPr>
+          <w:ilvl w:val="0"/>
+          <w:numId w:val="13"/>
+        </w:numPr>
+      </w:pPr>
+      <w:r>
+        <w:t xml:space="preserve">name: </w:t>
+      </w:r>
+      <w:r>
+        <w:rPr>
+          <w:b/>
+          <w:bCs/>
+        </w:rPr>
+        <w:t>VARCHAR</w:t>
+      </w:r>
+      <w:r>
+        <w:t xml:space="preserve"> - Tên món.</w:t>
+      </w:r>
+    </w:p>
+    <w:p>
+      <w:pPr>
+        <w:numPr>
+          <w:ilvl w:val="0"/>
+          <w:numId w:val="13"/>
+        </w:numPr>
+      </w:pPr>
+      <w:r>
+        <w:t xml:space="preserve">price: </w:t>
+      </w:r>
+      <w:r>
+        <w:rPr>
+          <w:b/>
+          <w:bCs/>
+        </w:rPr>
+        <w:t>INT</w:t>
+      </w:r>
+      <w:r>
+        <w:t xml:space="preserve"> - Giá bán niêm yết.</w:t>
+      </w:r>
+    </w:p>
+    <w:p>
+      <w:pPr>
+        <w:numPr>
+          <w:ilvl w:val="0"/>
+          <w:numId w:val="13"/>
+        </w:numPr>
+      </w:pPr>
+      <w:r>
+        <w:t xml:space="preserve">category_id: </w:t>
+      </w:r>
+      <w:r>
+        <w:rPr>
+          <w:b/>
+          <w:bCs/>
+        </w:rPr>
+        <w:t>INT</w:t>
+      </w:r>
+      <w:r>
+        <w:t xml:space="preserve"> (FK) - Liên kết với bảng categories.</w:t>
+      </w:r>
+    </w:p>
+    <w:p>
+      <w:pPr>
+        <w:numPr>
+          <w:ilvl w:val="0"/>
+          <w:numId w:val="13"/>
+        </w:numPr>
+      </w:pPr>
+      <w:r>
+        <w:t xml:space="preserve">image_url: </w:t>
+      </w:r>
+      <w:r>
+        <w:rPr>
+          <w:b/>
+          <w:bCs/>
+        </w:rPr>
+        <w:t>VARCHAR</w:t>
+      </w:r>
+      <w:r>
+        <w:t xml:space="preserve"> - Đường dẫn ảnh sản phẩm.</w:t>
+      </w:r>
+    </w:p>
+    <w:p>
+      <w:pPr>
+        <w:numPr>
+          <w:ilvl w:val="0"/>
+          <w:numId w:val="13"/>
+        </w:numPr>
+      </w:pPr>
+      <w:r>
+        <w:t xml:space="preserve">status: </w:t>
+      </w:r>
+      <w:r>
+        <w:rPr>
+          <w:b/>
+          <w:bCs/>
+        </w:rPr>
+        <w:t>TINYINT</w:t>
+      </w:r>
+      <w:r>
+        <w:t xml:space="preserve"> - Trạng thái kho (1: Còn hàng, 0: Hết hàng).</w:t>
+      </w:r>
+    </w:p>
+    <w:p>
+      <w:pPr>
+        <w:numPr>
+          <w:ilvl w:val="0"/>
+          <w:numId w:val="13"/>
+        </w:numPr>
+      </w:pPr>
+      <w:r>
+        <w:t xml:space="preserve">is_active: </w:t>
+      </w:r>
+      <w:r>
+        <w:rPr>
+          <w:b/>
+          <w:bCs/>
+        </w:rPr>
+        <w:t>BOOL</w:t>
+      </w:r>
+      <w:r>
+        <w:t xml:space="preserve"> - Trạng thái kinh doanh (1: Đang bán, 0: Ngừng bán).</w:t>
+      </w:r>
+    </w:p>
+    <w:p>
+      <w:pPr>
+        <w:rPr>
+          <w:b/>
+          <w:bCs/>
+        </w:rPr>
+      </w:pPr>
+      <w:r>
+        <w:rPr>
+          <w:b/>
+          <w:bCs/>
+        </w:rPr>
+        <w:t>3. orders (Hóa đơn tổng)</w:t>
+      </w:r>
+    </w:p>
+    <w:p>
+      <w:r>
+        <w:lastRenderedPageBreak/>
+        <w:t>Lưu trữ thông tin giao dịch tổng quát.</w:t>
+      </w:r>
+    </w:p>
+    <w:p>
+      <w:pPr>
+        <w:numPr>
+          <w:ilvl w:val="0"/>
+          <w:numId w:val="14"/>
+        </w:numPr>
+      </w:pPr>
+      <w:r>
+        <w:t xml:space="preserve">id: </w:t>
+      </w:r>
+      <w:r>
+        <w:rPr>
+          <w:b/>
+          <w:bCs/>
+        </w:rPr>
+        <w:t>INT</w:t>
+      </w:r>
+      <w:r>
+        <w:t xml:space="preserve"> (PK, AI)</w:t>
+      </w:r>
+    </w:p>
+    <w:p>
+      <w:pPr>
+        <w:numPr>
+          <w:ilvl w:val="0"/>
+          <w:numId w:val="14"/>
+        </w:numPr>
+      </w:pPr>
+      <w:r>
+        <w:t xml:space="preserve">order_date: </w:t>
+      </w:r>
+      <w:r>
+        <w:rPr>
+          <w:b/>
+          <w:bCs/>
+        </w:rPr>
+        <w:t>DATETIME</w:t>
+      </w:r>
+      <w:r>
+        <w:t xml:space="preserve"> - Thời điểm tạo đơn (Mặc định: CURRENT_TIMESTAMP).</w:t>
+      </w:r>
+    </w:p>
+    <w:p>
+      <w:pPr>
+        <w:numPr>
+          <w:ilvl w:val="0"/>
+          <w:numId w:val="14"/>
+        </w:numPr>
+      </w:pPr>
+      <w:r>
+        <w:t xml:space="preserve">total_price: </w:t>
+      </w:r>
+      <w:r>
+        <w:rPr>
+          <w:b/>
+          <w:bCs/>
+        </w:rPr>
+        <w:t>INT</w:t>
+      </w:r>
+      <w:r>
+        <w:t xml:space="preserve"> - Tổng giá trị đơn hàng (Giá niêm yết chưa giảm).</w:t>
+      </w:r>
+    </w:p>
+    <w:p>
+      <w:pPr>
+        <w:numPr>
+          <w:ilvl w:val="0"/>
+          <w:numId w:val="14"/>
+        </w:numPr>
+      </w:pPr>
+      <w:r>
+        <w:t xml:space="preserve">status: </w:t>
+      </w:r>
+      <w:r>
+        <w:rPr>
+          <w:b/>
+          <w:bCs/>
+        </w:rPr>
+        <w:t>VARCHAR</w:t>
+      </w:r>
+      <w:r>
+        <w:t xml:space="preserve"> - Trạng thái hóa đơn (paid, not_paid, cancelled).</w:t>
+      </w:r>
+    </w:p>
+    <w:p>
+      <w:pPr>
+        <w:numPr>
+          <w:ilvl w:val="0"/>
+          <w:numId w:val="14"/>
+        </w:numPr>
+      </w:pPr>
+      <w:r>
+        <w:t xml:space="preserve">user_id: </w:t>
+      </w:r>
+      <w:r>
+        <w:rPr>
+          <w:b/>
+          <w:bCs/>
+        </w:rPr>
+        <w:t>INT</w:t>
+      </w:r>
+      <w:r>
+        <w:t xml:space="preserve"> (FK) - Nhân viên thực hiện thanh toán.</w:t>
+      </w:r>
+    </w:p>
+    <w:p>
+      <w:pPr>
+        <w:numPr>
+          <w:ilvl w:val="0"/>
+          <w:numId w:val="14"/>
+        </w:numPr>
+      </w:pPr>
+      <w:r>
+        <w:t xml:space="preserve">session_id: </w:t>
+      </w:r>
+      <w:r>
+        <w:rPr>
+          <w:b/>
+          <w:bCs/>
+        </w:rPr>
+        <w:t>INT</w:t>
+      </w:r>
+      <w:r>
+        <w:t xml:space="preserve"> (FK) - </w:t>
+      </w:r>
+      <w:r>
+        <w:rPr>
+          <w:b/>
+          <w:bCs/>
+        </w:rPr>
+        <w:t>[MỚI]</w:t>
+      </w:r>
+      <w:r>
+        <w:t xml:space="preserve"> Thuộc phiên làm việc/ca nào.</w:t>
+      </w:r>
+    </w:p>
+    <w:p>
+      <w:pPr>
+        <w:numPr>
+          <w:ilvl w:val="0"/>
+          <w:numId w:val="14"/>
+        </w:numPr>
+      </w:pPr>
+      <w:r>
+        <w:t xml:space="preserve">voucher_code: </w:t>
+      </w:r>
+      <w:r>
+        <w:rPr>
+          <w:b/>
+          <w:bCs/>
+        </w:rPr>
+        <w:t>VARCHAR</w:t>
+      </w:r>
+      <w:r>
+        <w:t xml:space="preserve"> - </w:t>
+      </w:r>
+      <w:r>
+        <w:rPr>
+          <w:b/>
+          <w:bCs/>
+        </w:rPr>
+        <w:t>[MỚI]</w:t>
+      </w:r>
+      <w:r>
+        <w:t xml:space="preserve"> Mã giảm giá áp dụng (nếu có).</w:t>
+      </w:r>
+    </w:p>
+    <w:p>
+      <w:pPr>
+        <w:numPr>
+          <w:ilvl w:val="0"/>
+          <w:numId w:val="14"/>
+        </w:numPr>
+      </w:pPr>
+      <w:r>
+        <w:t xml:space="preserve">discount_percent: </w:t>
+      </w:r>
+      <w:r>
+        <w:rPr>
+          <w:b/>
+          <w:bCs/>
+        </w:rPr>
+        <w:t>DECIMAL</w:t>
+      </w:r>
+      <w:r>
+        <w:t xml:space="preserve"> - </w:t>
+      </w:r>
+      <w:r>
+        <w:rPr>
+          <w:b/>
+          <w:bCs/>
+        </w:rPr>
+        <w:t>[MỚI]</w:t>
+      </w:r>
+      <w:r>
+        <w:t xml:space="preserve"> Phần trăm giảm giá (VD: 10.5%).</w:t>
+      </w:r>
+    </w:p>
+    <w:p>
+      <w:pPr>
+        <w:numPr>
+          <w:ilvl w:val="0"/>
+          <w:numId w:val="14"/>
+        </w:numPr>
+      </w:pPr>
+      <w:r>
+        <w:t xml:space="preserve">final_amount: </w:t>
+      </w:r>
+      <w:r>
+        <w:rPr>
+          <w:b/>
+          <w:bCs/>
+        </w:rPr>
+        <w:t>DECIMAL</w:t>
+      </w:r>
+      <w:r>
+        <w:t xml:space="preserve"> - </w:t>
+      </w:r>
+      <w:r>
+        <w:rPr>
+          <w:b/>
+          <w:bCs/>
+        </w:rPr>
+        <w:t>[MỚI]</w:t>
+      </w:r>
+      <w:r>
+        <w:t xml:space="preserve"> Tổng tiền thực thu (Sau khi trừ KM).</w:t>
+      </w:r>
+    </w:p>
+    <w:p>
+      <w:pPr>
+        <w:rPr>
+          <w:b/>
+          <w:bCs/>
+        </w:rPr>
+      </w:pPr>
+      <w:r>
+        <w:rPr>
+          <w:b/>
+          <w:bCs/>
+        </w:rPr>
+        <w:t>4. order_items (Chi tiết hóa đơn)</w:t>
+      </w:r>
+    </w:p>
+    <w:p>
+      <w:r>
+        <w:t>Lưu các món cụ thể trong mỗi hóa đơn.</w:t>
+      </w:r>
+    </w:p>
+    <w:p>
+      <w:pPr>
+        <w:numPr>
+          <w:ilvl w:val="0"/>
+          <w:numId w:val="15"/>
+        </w:numPr>
+      </w:pPr>
+      <w:r>
+        <w:t xml:space="preserve">id: </w:t>
+      </w:r>
+      <w:r>
+        <w:rPr>
+          <w:b/>
+          <w:bCs/>
+        </w:rPr>
+        <w:t>INT</w:t>
+      </w:r>
+      <w:r>
+        <w:t xml:space="preserve"> (PK, AI)</w:t>
+      </w:r>
+    </w:p>
+    <w:p>
+      <w:pPr>
+        <w:numPr>
+          <w:ilvl w:val="0"/>
+          <w:numId w:val="15"/>
+        </w:numPr>
+      </w:pPr>
+      <w:r>
+        <w:t xml:space="preserve">order_id: </w:t>
+      </w:r>
+      <w:r>
+        <w:rPr>
+          <w:b/>
+          <w:bCs/>
+        </w:rPr>
+        <w:t>INT</w:t>
+      </w:r>
+      <w:r>
+        <w:t xml:space="preserve"> (FK) - Thuộc hóa đơn nào.</w:t>
+      </w:r>
+    </w:p>
+    <w:p>
+      <w:pPr>
+        <w:numPr>
+          <w:ilvl w:val="0"/>
+          <w:numId w:val="15"/>
+        </w:numPr>
+      </w:pPr>
+      <w:r>
+        <w:t xml:space="preserve">product_id: </w:t>
+      </w:r>
+      <w:r>
+        <w:rPr>
+          <w:b/>
+          <w:bCs/>
+        </w:rPr>
+        <w:t>INT</w:t>
+      </w:r>
+      <w:r>
+        <w:t xml:space="preserve"> (FK) - Món nào được mua.</w:t>
+      </w:r>
+    </w:p>
+    <w:p>
+      <w:pPr>
+        <w:numPr>
+          <w:ilvl w:val="0"/>
+          <w:numId w:val="15"/>
+        </w:numPr>
+      </w:pPr>
+      <w:r>
+        <w:t xml:space="preserve">quantity: </w:t>
+      </w:r>
+      <w:r>
+        <w:rPr>
+          <w:b/>
+          <w:bCs/>
+        </w:rPr>
+        <w:t>INT</w:t>
+      </w:r>
+      <w:r>
+        <w:t xml:space="preserve"> - Số lượng khách mua.</w:t>
+      </w:r>
+    </w:p>
+    <w:p>
+      <w:pPr>
+        <w:rPr>
+          <w:b/>
+          <w:bCs/>
+        </w:rPr>
+      </w:pPr>
+      <w:r>
+        <w:rPr>
+          <w:b/>
+          <w:bCs/>
+        </w:rPr>
+        <w:t>5. users (Tài khoản hệ thống)</w:t>
+      </w:r>
+    </w:p>
+    <w:p>
+      <w:r>
+        <w:t>Quản lý người dùng truy cập hệ thống.</w:t>
+      </w:r>
+    </w:p>
+    <w:p>
+      <w:pPr>
+        <w:numPr>
+          <w:ilvl w:val="0"/>
+          <w:numId w:val="16"/>
+        </w:numPr>
+      </w:pPr>
+      <w:r>
+        <w:t xml:space="preserve">id: </w:t>
+      </w:r>
+      <w:r>
+        <w:rPr>
+          <w:b/>
+          <w:bCs/>
+        </w:rPr>
+        <w:t>INT</w:t>
+      </w:r>
+      <w:r>
+        <w:t xml:space="preserve"> (PK, AI)</w:t>
+      </w:r>
+    </w:p>
+    <w:p>
+      <w:pPr>
+        <w:numPr>
+          <w:ilvl w:val="0"/>
+          <w:numId w:val="16"/>
+        </w:numPr>
+      </w:pPr>
+      <w:r>
+        <w:t xml:space="preserve">fullname: </w:t>
+      </w:r>
+      <w:r>
+        <w:rPr>
+          <w:b/>
+          <w:bCs/>
+        </w:rPr>
+        <w:t>VARCHAR</w:t>
+      </w:r>
+      <w:r>
+        <w:t xml:space="preserve"> - Tên đầy đủ.</w:t>
+      </w:r>
+    </w:p>
+    <w:p>
+      <w:pPr>
+        <w:numPr>
+          <w:ilvl w:val="0"/>
+          <w:numId w:val="16"/>
+        </w:numPr>
+      </w:pPr>
+      <w:r>
+        <w:t xml:space="preserve">username: </w:t>
+      </w:r>
+      <w:r>
+        <w:rPr>
+          <w:b/>
+          <w:bCs/>
+        </w:rPr>
+        <w:t>VARCHAR</w:t>
+      </w:r>
+      <w:r>
+        <w:t xml:space="preserve"> (Unique) - Tên đăng nhập.</w:t>
+      </w:r>
+    </w:p>
+    <w:p>
+      <w:pPr>
+        <w:numPr>
+          <w:ilvl w:val="0"/>
+          <w:numId w:val="16"/>
+        </w:numPr>
+      </w:pPr>
+      <w:r>
+        <w:t xml:space="preserve">password: </w:t>
+      </w:r>
+      <w:r>
+        <w:rPr>
+          <w:b/>
+          <w:bCs/>
+        </w:rPr>
+        <w:t>VARCHAR</w:t>
+      </w:r>
+      <w:r>
+        <w:t xml:space="preserve"> - Mật khẩu đã mã hóa (Hash).</w:t>
+      </w:r>
+    </w:p>
+    <w:p>
+      <w:pPr>
+        <w:numPr>
+          <w:ilvl w:val="0"/>
+          <w:numId w:val="16"/>
+        </w:numPr>
+      </w:pPr>
+      <w:r>
+        <w:t xml:space="preserve">role: </w:t>
+      </w:r>
+      <w:r>
+        <w:rPr>
+          <w:b/>
+          <w:bCs/>
+        </w:rPr>
+        <w:t>ENUM</w:t>
+      </w:r>
+      <w:r>
+        <w:t xml:space="preserve"> (admin, staff, wh-staff) - Phân quyền.</w:t>
+      </w:r>
+    </w:p>
+    <w:p>
+      <w:pPr>
+        <w:numPr>
+          <w:ilvl w:val="0"/>
+          <w:numId w:val="16"/>
+        </w:numPr>
+      </w:pPr>
+      <w:r>
+        <w:t xml:space="preserve">status: </w:t>
+      </w:r>
+      <w:r>
+        <w:rPr>
+          <w:b/>
+          <w:bCs/>
+        </w:rPr>
+        <w:t>TINYINT</w:t>
+      </w:r>
+      <w:r>
+        <w:t xml:space="preserve"> - Trạng thái tài khoản (1: Hoạt động, 0: Bị khóa).</w:t>
+      </w:r>
+    </w:p>
+    <w:p>
+      <w:pPr>
+        <w:rPr>
+          <w:b/>
+          <w:bCs/>
+        </w:rPr>
+      </w:pPr>
+      <w:r>
+        <w:rPr>
+          <w:b/>
+          <w:bCs/>
+        </w:rPr>
+        <w:t>6. ingredients (Kho nguyên liệu)</w:t>
+      </w:r>
+    </w:p>
+    <w:p>
+      <w:r>
+        <w:t>Quản lý vật tư đầu vào.</w:t>
+      </w:r>
+    </w:p>
+    <w:p>
+      <w:pPr>
+        <w:numPr>
+          <w:ilvl w:val="0"/>
+          <w:numId w:val="17"/>
+        </w:numPr>
+      </w:pPr>
+      <w:r>
+        <w:lastRenderedPageBreak/>
+        <w:t xml:space="preserve">id: </w:t>
+      </w:r>
+      <w:r>
+        <w:rPr>
+          <w:b/>
+          <w:bCs/>
+        </w:rPr>
+        <w:t>INT</w:t>
+      </w:r>
+      <w:r>
+        <w:t xml:space="preserve"> (PK, AI)</w:t>
+      </w:r>
+    </w:p>
+    <w:p>
+      <w:pPr>
+        <w:numPr>
+          <w:ilvl w:val="0"/>
+          <w:numId w:val="17"/>
+        </w:numPr>
+      </w:pPr>
+      <w:r>
+        <w:t xml:space="preserve">name: </w:t>
+      </w:r>
+      <w:r>
+        <w:rPr>
+          <w:b/>
+          <w:bCs/>
+        </w:rPr>
+        <w:t>VARCHAR</w:t>
+      </w:r>
+      <w:r>
+        <w:t xml:space="preserve"> - Tên nguyên liệu (Hạt cafe, Sữa, Đường...).</w:t>
+      </w:r>
+    </w:p>
+    <w:p>
+      <w:pPr>
+        <w:numPr>
+          <w:ilvl w:val="0"/>
+          <w:numId w:val="17"/>
+        </w:numPr>
+      </w:pPr>
+      <w:r>
+        <w:t xml:space="preserve">unit: </w:t>
+      </w:r>
+      <w:r>
+        <w:rPr>
+          <w:b/>
+          <w:bCs/>
+        </w:rPr>
+        <w:t>VARCHAR</w:t>
+      </w:r>
+      <w:r>
+        <w:t xml:space="preserve"> - Đơn vị tính (g, ml, lon...).</w:t>
+      </w:r>
+    </w:p>
+    <w:p>
+      <w:pPr>
+        <w:numPr>
+          <w:ilvl w:val="0"/>
+          <w:numId w:val="17"/>
+        </w:numPr>
+      </w:pPr>
+      <w:r>
+        <w:t xml:space="preserve">quantity: </w:t>
+      </w:r>
+      <w:r>
+        <w:rPr>
+          <w:b/>
+          <w:bCs/>
+        </w:rPr>
+        <w:t>FLOAT</w:t>
+      </w:r>
+      <w:r>
+        <w:t xml:space="preserve"> - Tồn kho thực tế.</w:t>
+      </w:r>
+    </w:p>
+    <w:p>
+      <w:pPr>
+        <w:numPr>
+          <w:ilvl w:val="0"/>
+          <w:numId w:val="17"/>
+        </w:numPr>
+      </w:pPr>
+      <w:r>
+        <w:t xml:space="preserve">min_quantity: </w:t>
+      </w:r>
+      <w:r>
+        <w:rPr>
+          <w:b/>
+          <w:bCs/>
+        </w:rPr>
+        <w:t>FLOAT</w:t>
+      </w:r>
+      <w:r>
+        <w:t xml:space="preserve"> - Ngưỡng báo động nhập hàng.</w:t>
+      </w:r>
+    </w:p>
+    <w:p>
+      <w:pPr>
+        <w:rPr>
+          <w:b/>
+          <w:bCs/>
+        </w:rPr>
+      </w:pPr>
+      <w:r>
+        <w:rPr>
+          <w:b/>
+          <w:bCs/>
+        </w:rPr>
+        <w:t>7. recipes (Công thức món ăn)</w:t>
+      </w:r>
+    </w:p>
+    <w:p>
+      <w:r>
+        <w:t>Cầu nối trừ kho tự động khi bán.</w:t>
+      </w:r>
+    </w:p>
+    <w:p>
+      <w:pPr>
+        <w:numPr>
+          <w:ilvl w:val="0"/>
+          <w:numId w:val="18"/>
+        </w:numPr>
+      </w:pPr>
+      <w:r>
+        <w:t xml:space="preserve">id: </w:t>
+      </w:r>
+      <w:r>
+        <w:rPr>
+          <w:b/>
+          <w:bCs/>
+        </w:rPr>
+        <w:t>INT</w:t>
+      </w:r>
+      <w:r>
+        <w:t xml:space="preserve"> (PK, AI)</w:t>
+      </w:r>
+    </w:p>
+    <w:p>
+      <w:pPr>
+        <w:numPr>
+          <w:ilvl w:val="0"/>
+          <w:numId w:val="18"/>
+        </w:numPr>
+      </w:pPr>
+      <w:r>
+        <w:t xml:space="preserve">product_id: </w:t>
+      </w:r>
+      <w:r>
+        <w:rPr>
+          <w:b/>
+          <w:bCs/>
+        </w:rPr>
+        <w:t>INT</w:t>
+      </w:r>
+      <w:r>
+        <w:t xml:space="preserve"> (FK) - Sản phẩm đầu ra.</w:t>
+      </w:r>
+    </w:p>
+    <w:p>
+      <w:pPr>
+        <w:numPr>
+          <w:ilvl w:val="0"/>
+          <w:numId w:val="18"/>
+        </w:numPr>
+      </w:pPr>
+      <w:r>
+        <w:t xml:space="preserve">ingredient_id: </w:t>
+      </w:r>
+      <w:r>
+        <w:rPr>
+          <w:b/>
+          <w:bCs/>
+        </w:rPr>
+        <w:t>INT</w:t>
+      </w:r>
+      <w:r>
+        <w:t xml:space="preserve"> (FK) - Nguyên liệu đầu vào.</w:t>
+      </w:r>
+    </w:p>
+    <w:p>
+      <w:pPr>
+        <w:numPr>
+          <w:ilvl w:val="0"/>
+          <w:numId w:val="18"/>
+        </w:numPr>
+      </w:pPr>
+      <w:r>
+        <w:t xml:space="preserve">quantity_required: </w:t>
+      </w:r>
+      <w:r>
+        <w:rPr>
+          <w:b/>
+          <w:bCs/>
+        </w:rPr>
+        <w:t>FLOAT</w:t>
+      </w:r>
+      <w:r>
+        <w:t xml:space="preserve"> - Định lượng tiêu hao cho </w:t>
+      </w:r>
+      <w:r>
+        <w:rPr>
+          <w:b/>
+          <w:bCs/>
+        </w:rPr>
+        <w:t>1 đơn vị</w:t>
+      </w:r>
+      <w:r>
+        <w:t xml:space="preserve"> sản phẩm.</w:t>
+      </w:r>
+    </w:p>
+    <w:p>
+      <w:pPr>
+        <w:rPr>
+          <w:b/>
+          <w:bCs/>
+        </w:rPr>
+      </w:pPr>
+      <w:r>
+        <w:rPr>
+          <w:b/>
+          <w:bCs/>
+        </w:rPr>
+        <w:t>8. inventory_log (Nhật ký kho)</w:t>
+      </w:r>
+    </w:p>
+    <w:p>
+      <w:r>
+        <w:t>Lịch sử nhập/xuất kho.</w:t>
+      </w:r>
+    </w:p>
+    <w:p>
+      <w:pPr>
+        <w:numPr>
+          <w:ilvl w:val="0"/>
+          <w:numId w:val="19"/>
+        </w:numPr>
+      </w:pPr>
+      <w:r>
+        <w:t xml:space="preserve">id: </w:t>
+      </w:r>
+      <w:r>
+        <w:rPr>
+          <w:b/>
+          <w:bCs/>
+        </w:rPr>
+        <w:t>INT</w:t>
+      </w:r>
+      <w:r>
+        <w:t xml:space="preserve"> (PK, AI)</w:t>
+      </w:r>
+    </w:p>
+    <w:p>
+      <w:pPr>
+        <w:numPr>
+          <w:ilvl w:val="0"/>
+          <w:numId w:val="19"/>
+        </w:numPr>
+      </w:pPr>
+      <w:r>
+        <w:t xml:space="preserve">ingredient_id: </w:t>
+      </w:r>
+      <w:r>
+        <w:rPr>
+          <w:b/>
+          <w:bCs/>
+        </w:rPr>
+        <w:t>INT</w:t>
+      </w:r>
+      <w:r>
+        <w:t xml:space="preserve"> (FK) - Nguyên liệu biến động.</w:t>
+      </w:r>
+    </w:p>
+    <w:p>
+      <w:pPr>
+        <w:numPr>
+          <w:ilvl w:val="0"/>
+          <w:numId w:val="19"/>
+        </w:numPr>
+      </w:pPr>
+      <w:r>
+        <w:t xml:space="preserve">type: </w:t>
+      </w:r>
+      <w:r>
+        <w:rPr>
+          <w:b/>
+          <w:bCs/>
+        </w:rPr>
+        <w:t>ENUM</w:t>
+      </w:r>
+      <w:r>
+        <w:t xml:space="preserve"> (import, export) - Loại giao dịch.</w:t>
+      </w:r>
+    </w:p>
+    <w:p>
+      <w:pPr>
+        <w:numPr>
+          <w:ilvl w:val="0"/>
+          <w:numId w:val="19"/>
+        </w:numPr>
+      </w:pPr>
+      <w:r>
+        <w:t xml:space="preserve">quantity: </w:t>
+      </w:r>
+      <w:r>
+        <w:rPr>
+          <w:b/>
+          <w:bCs/>
+        </w:rPr>
+        <w:t>FLOAT</w:t>
+      </w:r>
+      <w:r>
+        <w:t xml:space="preserve"> - Số lượng thay đổi.</w:t>
+      </w:r>
+    </w:p>
+    <w:p>
+      <w:pPr>
+        <w:numPr>
+          <w:ilvl w:val="0"/>
+          <w:numId w:val="19"/>
+        </w:numPr>
+      </w:pPr>
+      <w:r>
+        <w:t xml:space="preserve">cost: </w:t>
+      </w:r>
+      <w:r>
+        <w:rPr>
+          <w:b/>
+          <w:bCs/>
+        </w:rPr>
+        <w:t>DECIMAL</w:t>
+      </w:r>
+      <w:r>
+        <w:t xml:space="preserve"> - Chi phí nhập hàng (Giá vốn).</w:t>
+      </w:r>
+    </w:p>
+    <w:p>
+      <w:pPr>
+        <w:numPr>
+          <w:ilvl w:val="0"/>
+          <w:numId w:val="19"/>
+        </w:numPr>
+      </w:pPr>
+      <w:r>
+        <w:t xml:space="preserve">note: </w:t>
+      </w:r>
+      <w:r>
+        <w:rPr>
+          <w:b/>
+          <w:bCs/>
+        </w:rPr>
+        <w:t>TEXT</w:t>
+      </w:r>
+      <w:r>
+        <w:t xml:space="preserve"> - Ghi chú/Nguồn gốc.</w:t>
+      </w:r>
+    </w:p>
+    <w:p>
+      <w:pPr>
+        <w:numPr>
+          <w:ilvl w:val="0"/>
+          <w:numId w:val="19"/>
+        </w:numPr>
+      </w:pPr>
+      <w:r>
+        <w:t xml:space="preserve">user_id: </w:t>
+      </w:r>
+      <w:r>
+        <w:rPr>
+          <w:b/>
+          <w:bCs/>
+        </w:rPr>
+        <w:t>INT</w:t>
+      </w:r>
+      <w:r>
+        <w:t xml:space="preserve"> (FK) - Người thực hiện.</w:t>
+      </w:r>
+    </w:p>
+    <w:p>
+      <w:pPr>
+        <w:numPr>
+          <w:ilvl w:val="0"/>
+          <w:numId w:val="19"/>
+        </w:numPr>
+      </w:pPr>
+      <w:r>
+        <w:t xml:space="preserve">created_at: </w:t>
+      </w:r>
+      <w:r>
+        <w:rPr>
+          <w:b/>
+          <w:bCs/>
+        </w:rPr>
+        <w:t>TIMESTAMP</w:t>
+      </w:r>
+      <w:r>
+        <w:t xml:space="preserve"> - Thời gian.</w:t>
+      </w:r>
+    </w:p>
+    <w:p>
+      <w:pPr>
+        <w:rPr>
+          <w:b/>
+          <w:bCs/>
+        </w:rPr>
+      </w:pPr>
+      <w:r>
+        <w:rPr>
+          <w:b/>
+          <w:bCs/>
+        </w:rPr>
+        <w:t>9. work_sessions (Phiên làm việc / Ca) - [MỚI]</w:t>
+      </w:r>
+    </w:p>
+    <w:p>
+      <w:r>
+        <w:t>Quản lý tiền mặt đầu ca và chốt doanh thu cuối ca.</w:t>
+      </w:r>
+    </w:p>
+    <w:p>
+      <w:pPr>
+        <w:numPr>
+          <w:ilvl w:val="0"/>
+          <w:numId w:val="20"/>
+        </w:numPr>
+      </w:pPr>
+      <w:r>
+        <w:t xml:space="preserve">id: </w:t>
+      </w:r>
+      <w:r>
+        <w:rPr>
+          <w:b/>
+          <w:bCs/>
+        </w:rPr>
+        <w:t>INT</w:t>
+      </w:r>
+      <w:r>
+        <w:t xml:space="preserve"> (PK, AI)</w:t>
+      </w:r>
+    </w:p>
+    <w:p>
+      <w:pPr>
+        <w:numPr>
+          <w:ilvl w:val="0"/>
+          <w:numId w:val="20"/>
+        </w:numPr>
+      </w:pPr>
+      <w:r>
+        <w:t xml:space="preserve">user_id: </w:t>
+      </w:r>
+      <w:r>
+        <w:rPr>
+          <w:b/>
+          <w:bCs/>
+        </w:rPr>
+        <w:t>INT</w:t>
+      </w:r>
+      <w:r>
+        <w:t xml:space="preserve"> (FK) - Nhân viên mở ca.</w:t>
+      </w:r>
+    </w:p>
+    <w:p>
+      <w:pPr>
+        <w:numPr>
+          <w:ilvl w:val="0"/>
+          <w:numId w:val="20"/>
+        </w:numPr>
+      </w:pPr>
+      <w:r>
+        <w:t xml:space="preserve">start_time: </w:t>
+      </w:r>
+      <w:r>
+        <w:rPr>
+          <w:b/>
+          <w:bCs/>
+        </w:rPr>
+        <w:t>DATETIME</w:t>
+      </w:r>
+      <w:r>
+        <w:t xml:space="preserve"> - Giờ bắt đầu ca.</w:t>
+      </w:r>
+    </w:p>
+    <w:p>
+      <w:pPr>
+        <w:numPr>
+          <w:ilvl w:val="0"/>
+          <w:numId w:val="20"/>
+        </w:numPr>
+      </w:pPr>
+      <w:r>
+        <w:lastRenderedPageBreak/>
+        <w:t xml:space="preserve">end_time: </w:t>
+      </w:r>
+      <w:r>
+        <w:rPr>
+          <w:b/>
+          <w:bCs/>
+        </w:rPr>
+        <w:t>DATETIME</w:t>
+      </w:r>
+      <w:r>
+        <w:t xml:space="preserve"> - Giờ kết thúc ca (NULL nếu đang mở).</w:t>
+      </w:r>
+    </w:p>
+    <w:p>
+      <w:pPr>
+        <w:numPr>
+          <w:ilvl w:val="0"/>
+          <w:numId w:val="20"/>
+        </w:numPr>
+      </w:pPr>
+      <w:r>
+        <w:t xml:space="preserve">start_cash: </w:t>
+      </w:r>
+      <w:r>
+        <w:rPr>
+          <w:b/>
+          <w:bCs/>
+        </w:rPr>
+        <w:t>DECIMAL</w:t>
+      </w:r>
+      <w:r>
+        <w:t xml:space="preserve"> - Tiền mặt có sẵn đầu ca.</w:t>
+      </w:r>
+    </w:p>
+    <w:p>
+      <w:pPr>
+        <w:numPr>
+          <w:ilvl w:val="0"/>
+          <w:numId w:val="20"/>
+        </w:numPr>
+      </w:pPr>
+      <w:r>
+        <w:t xml:space="preserve">end_cash: </w:t>
+      </w:r>
+      <w:r>
+        <w:rPr>
+          <w:b/>
+          <w:bCs/>
+        </w:rPr>
+        <w:t>DECIMAL</w:t>
+      </w:r>
+      <w:r>
+        <w:t xml:space="preserve"> - Tiền mặt thực tế đếm được cuối ca.</w:t>
+      </w:r>
+    </w:p>
+    <w:p>
+      <w:pPr>
+        <w:numPr>
+          <w:ilvl w:val="0"/>
+          <w:numId w:val="20"/>
+        </w:numPr>
+      </w:pPr>
+      <w:r>
+        <w:t xml:space="preserve">total_sales: </w:t>
+      </w:r>
+      <w:r>
+        <w:rPr>
+          <w:b/>
+          <w:bCs/>
+        </w:rPr>
+        <w:t>DECIMAL</w:t>
+      </w:r>
+      <w:r>
+        <w:t xml:space="preserve"> - Tổng doanh thu hệ thống ghi nhận trong ca.</w:t>
+      </w:r>
+    </w:p>
+    <w:p>
+      <w:pPr>
+        <w:numPr>
+          <w:ilvl w:val="0"/>
+          <w:numId w:val="20"/>
+        </w:numPr>
+      </w:pPr>
+      <w:r>
+        <w:t xml:space="preserve">note: </w:t>
+      </w:r>
+      <w:r>
+        <w:rPr>
+          <w:b/>
+          <w:bCs/>
+        </w:rPr>
+        <w:t>TEXT</w:t>
+      </w:r>
+      <w:r>
+        <w:t xml:space="preserve"> - Ghi chú (ví dụ: Chênh lệch tiền do...).</w:t>
+      </w:r>
+    </w:p>
+    <w:p>
+      <w:pPr>
+        <w:numPr>
+          <w:ilvl w:val="0"/>
+          <w:numId w:val="20"/>
+        </w:numPr>
+      </w:pPr>
+      <w:r>
+        <w:t xml:space="preserve">status: </w:t>
+      </w:r>
+      <w:r>
+        <w:rPr>
+          <w:b/>
+          <w:bCs/>
+        </w:rPr>
+        <w:t>ENUM</w:t>
+      </w:r>
+      <w:r>
+        <w:t xml:space="preserve"> (open, closed) - Trạng thái phiên.</w:t>
+      </w:r>
+    </w:p>
+    <w:p>
+      <w:r>
+        <w:pict w14:anchorId="6E78712A">
+          <v:rect id="_x0000_i1064" style="width:0;height:1.5pt" o:hralign="center" o:hrstd="t" o:hr="t" fillcolor="#a0a0a0" stroked="f"/>
+        </w:pict>
       </w:r>
     </w:p>
     <w:p>
@@ -65,62 +1547,111 @@
           <w:b/>
           <w:bCs/>
         </w:rPr>
-        <w:t>📊</w:t>
-      </w:r>
-      <w:r>
-        <w:rPr>
-          <w:b/>
-          <w:bCs/>
-        </w:rPr>
-        <w:t xml:space="preserve"> Sơ đồ Quan hệ Đơn vị (ER Diagram)</w:t>
-      </w:r>
-    </w:p>
-    <w:p>
-      <w:r>
-        <w:t>Dựa trên cấu trúc bảng, hệ thống vận hành theo các luồng chính:</w:t>
-      </w:r>
-    </w:p>
-    <w:p>
-      <w:pPr>
-        <w:numPr>
-          <w:ilvl w:val="0"/>
-          <w:numId w:val="1"/>
-        </w:numPr>
-      </w:pPr>
-      <w:r>
-        <w:rPr>
-          <w:b/>
-          <w:bCs/>
-        </w:rPr>
-        <w:t>Bán hàng:</w:t>
-      </w:r>
-      <w:r>
-        <w:t xml:space="preserve"> users tạo orders -&gt; order_items kết nối products.</w:t>
-      </w:r>
-    </w:p>
-    <w:p>
-      <w:pPr>
-        <w:numPr>
-          <w:ilvl w:val="0"/>
-          <w:numId w:val="1"/>
-        </w:numPr>
-      </w:pPr>
-      <w:r>
-        <w:rPr>
-          <w:b/>
-          <w:bCs/>
-        </w:rPr>
-        <w:t>Định lượng:</w:t>
-      </w:r>
-      <w:r>
-        <w:t xml:space="preserve"> products liên kết với ingredients thông qua bảng trung gian recipes.</w:t>
-      </w:r>
-    </w:p>
-    <w:p>
-      <w:pPr>
-        <w:numPr>
-          <w:ilvl w:val="0"/>
-          <w:numId w:val="1"/>
+        <w:t>🔗</w:t>
+      </w:r>
+      <w:r>
+        <w:rPr>
+          <w:b/>
+          <w:bCs/>
+        </w:rPr>
+        <w:t xml:space="preserve"> Các mối quan hệ chính (Relationships)</w:t>
+      </w:r>
+    </w:p>
+    <w:p>
+      <w:pPr>
+        <w:numPr>
+          <w:ilvl w:val="0"/>
+          <w:numId w:val="21"/>
+        </w:numPr>
+      </w:pPr>
+      <w:r>
+        <w:rPr>
+          <w:b/>
+          <w:bCs/>
+        </w:rPr>
+        <w:t>Sản phẩm &amp; Danh mục:</w:t>
+      </w:r>
+      <w:r>
+        <w:t xml:space="preserve"> products.category_id → categories.id (Nhiều sản phẩm thuộc một danh mục).</w:t>
+      </w:r>
+    </w:p>
+    <w:p>
+      <w:pPr>
+        <w:numPr>
+          <w:ilvl w:val="0"/>
+          <w:numId w:val="21"/>
+        </w:numPr>
+      </w:pPr>
+      <w:r>
+        <w:rPr>
+          <w:b/>
+          <w:bCs/>
+        </w:rPr>
+        <w:t>Đơn hàng &amp; Chi tiết:</w:t>
+      </w:r>
+      <w:r>
+        <w:t xml:space="preserve"> order_items.order_id → orders.id (Một đơn hàng có nhiều món).</w:t>
+      </w:r>
+    </w:p>
+    <w:p>
+      <w:pPr>
+        <w:numPr>
+          <w:ilvl w:val="0"/>
+          <w:numId w:val="21"/>
+        </w:numPr>
+      </w:pPr>
+      <w:r>
+        <w:rPr>
+          <w:b/>
+          <w:bCs/>
+        </w:rPr>
+        <w:t>Bán hàng &amp; Nhân viên:</w:t>
+      </w:r>
+      <w:r>
+        <w:t xml:space="preserve"> orders.user_id → users.id (Biết ai bán đơn).</w:t>
+      </w:r>
+    </w:p>
+    <w:p>
+      <w:pPr>
+        <w:numPr>
+          <w:ilvl w:val="0"/>
+          <w:numId w:val="21"/>
+        </w:numPr>
+      </w:pPr>
+      <w:r>
+        <w:rPr>
+          <w:b/>
+          <w:bCs/>
+        </w:rPr>
+        <w:t>Phiên làm việc &amp; Đơn hàng:</w:t>
+      </w:r>
+      <w:r>
+        <w:t xml:space="preserve"> orders.session_id → work_sessions.id (Một ca có nhiều đơn hàng, giúp tổng hợp doanh thu theo ca chính xác).</w:t>
+      </w:r>
+    </w:p>
+    <w:p>
+      <w:pPr>
+        <w:numPr>
+          <w:ilvl w:val="0"/>
+          <w:numId w:val="21"/>
+        </w:numPr>
+      </w:pPr>
+      <w:r>
+        <w:rPr>
+          <w:b/>
+          <w:bCs/>
+        </w:rPr>
+        <w:t>Công thức (Recipe):</w:t>
+      </w:r>
+      <w:r>
+        <w:t xml:space="preserve"> Kết nối products và ingredients.</w:t>
+      </w:r>
+    </w:p>
+    <w:p>
+      <w:pPr>
+        <w:numPr>
+          <w:ilvl w:val="0"/>
+          <w:numId w:val="21"/>
         </w:numPr>
       </w:pPr>
       <w:r>
@@ -131,1197 +1662,13 @@
         <w:t>Kho vận:</w:t>
       </w:r>
       <w:r>
-        <w:t xml:space="preserve"> ingredients được theo dõi biến động qua inventory_log.</w:t>
-      </w:r>
-    </w:p>
-    <w:p>
-      <w:r>
-        <w:pict w14:anchorId="2CBC6576">
-          <v:rect id="_x0000_i1050" style="width:0;height:1.5pt" o:hralign="center" o:hrstd="t" o:hrnoshade="t" o:hr="t" fillcolor="gray" stroked="f"/>
-        </w:pict>
-      </w:r>
-    </w:p>
-    <w:p>
-      <w:pPr>
-        <w:rPr>
-          <w:b/>
-          <w:bCs/>
-        </w:rPr>
-      </w:pPr>
-      <w:r>
-        <w:rPr>
-          <w:rFonts w:ascii="Segoe UI Emoji" w:hAnsi="Segoe UI Emoji" w:cs="Segoe UI Emoji"/>
-          <w:b/>
-          <w:bCs/>
-        </w:rPr>
-        <w:t>📂</w:t>
-      </w:r>
-      <w:r>
-        <w:rPr>
-          <w:b/>
-          <w:bCs/>
-        </w:rPr>
-        <w:t xml:space="preserve"> Danh sách các bảng</w:t>
-      </w:r>
-    </w:p>
-    <w:p>
-      <w:pPr>
-        <w:rPr>
-          <w:b/>
-          <w:bCs/>
-        </w:rPr>
-      </w:pPr>
-      <w:r>
-        <w:rPr>
-          <w:b/>
-          <w:bCs/>
-        </w:rPr>
-        <w:t>1. categories (Danh mục sản phẩm)</w:t>
-      </w:r>
-    </w:p>
-    <w:p>
-      <w:r>
-        <w:t>Phân loại các mặt hàng trong thực đơn.</w:t>
-      </w:r>
-    </w:p>
-    <w:p>
-      <w:pPr>
-        <w:numPr>
-          <w:ilvl w:val="0"/>
-          <w:numId w:val="2"/>
-        </w:numPr>
-      </w:pPr>
-      <w:r>
-        <w:t xml:space="preserve">id: </w:t>
-      </w:r>
-      <w:r>
-        <w:rPr>
-          <w:b/>
-          <w:bCs/>
-        </w:rPr>
-        <w:t>INT</w:t>
-      </w:r>
-      <w:r>
-        <w:t xml:space="preserve"> (PK, AI)</w:t>
-      </w:r>
-    </w:p>
-    <w:p>
-      <w:pPr>
-        <w:numPr>
-          <w:ilvl w:val="0"/>
-          <w:numId w:val="2"/>
-        </w:numPr>
-      </w:pPr>
-      <w:r>
-        <w:t xml:space="preserve">name: </w:t>
-      </w:r>
-      <w:r>
-        <w:rPr>
-          <w:b/>
-          <w:bCs/>
-        </w:rPr>
-        <w:t>VARCHAR</w:t>
-      </w:r>
-      <w:r>
-        <w:t xml:space="preserve"> - Tên danh mục (Cà phê, Trà sữa, Bánh ngọt...)</w:t>
-      </w:r>
-    </w:p>
-    <w:p>
-      <w:pPr>
-        <w:rPr>
-          <w:b/>
-          <w:bCs/>
-        </w:rPr>
-      </w:pPr>
-      <w:r>
-        <w:rPr>
-          <w:b/>
-          <w:bCs/>
-        </w:rPr>
-        <w:t>2. products (Sản phẩm)</w:t>
-      </w:r>
-    </w:p>
-    <w:p>
-      <w:r>
-        <w:t>Thông tin chi tiết về các món ăn/đồ uống.</w:t>
-      </w:r>
-    </w:p>
-    <w:p>
-      <w:pPr>
-        <w:numPr>
-          <w:ilvl w:val="0"/>
-          <w:numId w:val="3"/>
-        </w:numPr>
-      </w:pPr>
-      <w:r>
-        <w:t xml:space="preserve">id: </w:t>
-      </w:r>
-      <w:r>
-        <w:rPr>
-          <w:b/>
-          <w:bCs/>
-        </w:rPr>
-        <w:t>INT</w:t>
-      </w:r>
-      <w:r>
-        <w:t xml:space="preserve"> (PK, AI)</w:t>
-      </w:r>
-    </w:p>
-    <w:p>
-      <w:pPr>
-        <w:numPr>
-          <w:ilvl w:val="0"/>
-          <w:numId w:val="3"/>
-        </w:numPr>
-      </w:pPr>
-      <w:r>
-        <w:t xml:space="preserve">name: </w:t>
-      </w:r>
-      <w:r>
-        <w:rPr>
-          <w:b/>
-          <w:bCs/>
-        </w:rPr>
-        <w:t>VARCHAR</w:t>
-      </w:r>
-      <w:r>
-        <w:t xml:space="preserve"> - Tên món.</w:t>
-      </w:r>
-    </w:p>
-    <w:p>
-      <w:pPr>
-        <w:numPr>
-          <w:ilvl w:val="0"/>
-          <w:numId w:val="3"/>
-        </w:numPr>
-      </w:pPr>
-      <w:r>
-        <w:t xml:space="preserve">price: </w:t>
-      </w:r>
-      <w:r>
-        <w:rPr>
-          <w:b/>
-          <w:bCs/>
-        </w:rPr>
-        <w:t>INT</w:t>
-      </w:r>
-      <w:r>
-        <w:t xml:space="preserve"> - Giá bán niêm yết.</w:t>
-      </w:r>
-    </w:p>
-    <w:p>
-      <w:pPr>
-        <w:numPr>
-          <w:ilvl w:val="0"/>
-          <w:numId w:val="3"/>
-        </w:numPr>
-      </w:pPr>
-      <w:r>
-        <w:t xml:space="preserve">category_id: </w:t>
-      </w:r>
-      <w:r>
-        <w:rPr>
-          <w:b/>
-          <w:bCs/>
-        </w:rPr>
-        <w:t>INT</w:t>
-      </w:r>
-      <w:r>
-        <w:t xml:space="preserve"> (FK) - Liên kết với bảng categories.</w:t>
-      </w:r>
-    </w:p>
-    <w:p>
-      <w:pPr>
-        <w:numPr>
-          <w:ilvl w:val="0"/>
-          <w:numId w:val="3"/>
-        </w:numPr>
-      </w:pPr>
-      <w:r>
-        <w:t xml:space="preserve">image_url: </w:t>
-      </w:r>
-      <w:r>
-        <w:rPr>
-          <w:b/>
-          <w:bCs/>
-        </w:rPr>
-        <w:t>VARCHAR</w:t>
-      </w:r>
-      <w:r>
-        <w:t xml:space="preserve"> - Đường dẫn ảnh sản phẩm.</w:t>
-      </w:r>
-    </w:p>
-    <w:p>
-      <w:pPr>
-        <w:numPr>
-          <w:ilvl w:val="0"/>
-          <w:numId w:val="3"/>
-        </w:numPr>
-      </w:pPr>
-      <w:r>
-        <w:t xml:space="preserve">status: </w:t>
-      </w:r>
-      <w:r>
-        <w:rPr>
-          <w:b/>
-          <w:bCs/>
-        </w:rPr>
-        <w:t>TINYINT</w:t>
-      </w:r>
-      <w:r>
-        <w:t xml:space="preserve"> - Trạng thái kho (1: Còn hàng, 0: Hết hàng).</w:t>
-      </w:r>
-    </w:p>
-    <w:p>
-      <w:pPr>
-        <w:numPr>
-          <w:ilvl w:val="0"/>
-          <w:numId w:val="3"/>
-        </w:numPr>
-      </w:pPr>
-      <w:r>
-        <w:t xml:space="preserve">is_active: </w:t>
-      </w:r>
-      <w:r>
-        <w:rPr>
-          <w:b/>
-          <w:bCs/>
-        </w:rPr>
-        <w:t>BOOL</w:t>
-      </w:r>
-      <w:r>
-        <w:t xml:space="preserve"> - Trạng thái kinh doanh (1: Đang bán, 0: Ngừng bán).</w:t>
-      </w:r>
-    </w:p>
-    <w:p>
-      <w:pPr>
-        <w:rPr>
-          <w:b/>
-          <w:bCs/>
-        </w:rPr>
-      </w:pPr>
-      <w:r>
-        <w:rPr>
-          <w:b/>
-          <w:bCs/>
-        </w:rPr>
-        <w:lastRenderedPageBreak/>
-        <w:t>3. orders (Hóa đơn tổng)</w:t>
-      </w:r>
-    </w:p>
-    <w:p>
-      <w:r>
-        <w:t>Lưu trữ thông tin giao dịch tổng quát.</w:t>
-      </w:r>
-    </w:p>
-    <w:p>
-      <w:pPr>
-        <w:numPr>
-          <w:ilvl w:val="0"/>
-          <w:numId w:val="4"/>
-        </w:numPr>
-      </w:pPr>
-      <w:r>
-        <w:t xml:space="preserve">id: </w:t>
-      </w:r>
-      <w:r>
-        <w:rPr>
-          <w:b/>
-          <w:bCs/>
-        </w:rPr>
-        <w:t>INT</w:t>
-      </w:r>
-      <w:r>
-        <w:t xml:space="preserve"> (PK, AI)</w:t>
-      </w:r>
-    </w:p>
-    <w:p>
-      <w:pPr>
-        <w:numPr>
-          <w:ilvl w:val="0"/>
-          <w:numId w:val="4"/>
-        </w:numPr>
-      </w:pPr>
-      <w:r>
-        <w:t xml:space="preserve">order_date: </w:t>
-      </w:r>
-      <w:r>
-        <w:rPr>
-          <w:b/>
-          <w:bCs/>
-        </w:rPr>
-        <w:t>DATETIME</w:t>
-      </w:r>
-      <w:r>
-        <w:t xml:space="preserve"> - Thời điểm tạo đơn (Mặc định: CURRENT_TIMESTAMP).</w:t>
-      </w:r>
-    </w:p>
-    <w:p>
-      <w:pPr>
-        <w:numPr>
-          <w:ilvl w:val="0"/>
-          <w:numId w:val="4"/>
-        </w:numPr>
-      </w:pPr>
-      <w:r>
-        <w:t xml:space="preserve">total_price: </w:t>
-      </w:r>
-      <w:r>
-        <w:rPr>
-          <w:b/>
-          <w:bCs/>
-        </w:rPr>
-        <w:t>INT</w:t>
-      </w:r>
-      <w:r>
-        <w:t xml:space="preserve"> - Tổng giá trị đơn hàng.</w:t>
-      </w:r>
-    </w:p>
-    <w:p>
-      <w:pPr>
-        <w:numPr>
-          <w:ilvl w:val="0"/>
-          <w:numId w:val="4"/>
-        </w:numPr>
-      </w:pPr>
-      <w:r>
-        <w:t xml:space="preserve">status: </w:t>
-      </w:r>
-      <w:r>
-        <w:rPr>
-          <w:b/>
-          <w:bCs/>
-        </w:rPr>
-        <w:t>VARCHAR</w:t>
-      </w:r>
-      <w:r>
-        <w:t xml:space="preserve"> - Trạng thái hóa đơn (paid, not_paid, cancelled).</w:t>
-      </w:r>
-    </w:p>
-    <w:p>
-      <w:pPr>
-        <w:numPr>
-          <w:ilvl w:val="0"/>
-          <w:numId w:val="4"/>
-        </w:numPr>
-      </w:pPr>
-      <w:r>
-        <w:t xml:space="preserve">user_id: </w:t>
-      </w:r>
-      <w:r>
-        <w:rPr>
-          <w:b/>
-          <w:bCs/>
-        </w:rPr>
-        <w:t>INT</w:t>
-      </w:r>
-      <w:r>
-        <w:t xml:space="preserve"> (FK) - Nhân viên/Quản lý thực hiện thanh toán.</w:t>
-      </w:r>
-    </w:p>
-    <w:p>
-      <w:pPr>
-        <w:rPr>
-          <w:b/>
-          <w:bCs/>
-        </w:rPr>
-      </w:pPr>
-      <w:r>
-        <w:rPr>
-          <w:b/>
-          <w:bCs/>
-        </w:rPr>
-        <w:t>4. order_items (Chi tiết hóa đơn)</w:t>
-      </w:r>
-    </w:p>
-    <w:p>
-      <w:r>
-        <w:t>Lưu các món cụ thể trong mỗi hóa đơn.</w:t>
-      </w:r>
-    </w:p>
-    <w:p>
-      <w:pPr>
-        <w:numPr>
-          <w:ilvl w:val="0"/>
-          <w:numId w:val="5"/>
-        </w:numPr>
-      </w:pPr>
-      <w:r>
-        <w:t xml:space="preserve">id: </w:t>
-      </w:r>
-      <w:r>
-        <w:rPr>
-          <w:b/>
-          <w:bCs/>
-        </w:rPr>
-        <w:t>INT</w:t>
-      </w:r>
-      <w:r>
-        <w:t xml:space="preserve"> (PK, AI)</w:t>
-      </w:r>
-    </w:p>
-    <w:p>
-      <w:pPr>
-        <w:numPr>
-          <w:ilvl w:val="0"/>
-          <w:numId w:val="5"/>
-        </w:numPr>
-      </w:pPr>
-      <w:r>
-        <w:t xml:space="preserve">order_id: </w:t>
-      </w:r>
-      <w:r>
-        <w:rPr>
-          <w:b/>
-          <w:bCs/>
-        </w:rPr>
-        <w:t>INT</w:t>
-      </w:r>
-      <w:r>
-        <w:t xml:space="preserve"> (FK) - Thuộc hóa đơn nào.</w:t>
-      </w:r>
-    </w:p>
-    <w:p>
-      <w:pPr>
-        <w:numPr>
-          <w:ilvl w:val="0"/>
-          <w:numId w:val="5"/>
-        </w:numPr>
-      </w:pPr>
-      <w:r>
-        <w:t xml:space="preserve">product_id: </w:t>
-      </w:r>
-      <w:r>
-        <w:rPr>
-          <w:b/>
-          <w:bCs/>
-        </w:rPr>
-        <w:t>INT</w:t>
-      </w:r>
-      <w:r>
-        <w:t xml:space="preserve"> (FK) - Món nào được mua.</w:t>
-      </w:r>
-    </w:p>
-    <w:p>
-      <w:pPr>
-        <w:numPr>
-          <w:ilvl w:val="0"/>
-          <w:numId w:val="5"/>
-        </w:numPr>
-      </w:pPr>
-      <w:r>
-        <w:t xml:space="preserve">quantity: </w:t>
-      </w:r>
-      <w:r>
-        <w:rPr>
-          <w:b/>
-          <w:bCs/>
-        </w:rPr>
-        <w:t>INT</w:t>
-      </w:r>
-      <w:r>
-        <w:t xml:space="preserve"> - Số lượng khách mua.</w:t>
-      </w:r>
-    </w:p>
-    <w:p>
-      <w:pPr>
-        <w:rPr>
-          <w:b/>
-          <w:bCs/>
-        </w:rPr>
-      </w:pPr>
-      <w:r>
-        <w:rPr>
-          <w:b/>
-          <w:bCs/>
-        </w:rPr>
-        <w:t>5. users (Tài khoản hệ thống)</w:t>
-      </w:r>
-    </w:p>
-    <w:p>
-      <w:r>
-        <w:t>Quản lý người dùng truy cập hệ thống.</w:t>
-      </w:r>
-    </w:p>
-    <w:p>
-      <w:pPr>
-        <w:numPr>
-          <w:ilvl w:val="0"/>
-          <w:numId w:val="6"/>
-        </w:numPr>
-      </w:pPr>
-      <w:r>
-        <w:t xml:space="preserve">id: </w:t>
-      </w:r>
-      <w:r>
-        <w:rPr>
-          <w:b/>
-          <w:bCs/>
-        </w:rPr>
-        <w:t>INT</w:t>
-      </w:r>
-      <w:r>
-        <w:t xml:space="preserve"> (PK, AI)</w:t>
-      </w:r>
-    </w:p>
-    <w:p>
-      <w:pPr>
-        <w:numPr>
-          <w:ilvl w:val="0"/>
-          <w:numId w:val="6"/>
-        </w:numPr>
-      </w:pPr>
-      <w:r>
-        <w:t xml:space="preserve">fullname: </w:t>
-      </w:r>
-      <w:r>
-        <w:rPr>
-          <w:b/>
-          <w:bCs/>
-        </w:rPr>
-        <w:t>VARCHAR</w:t>
-      </w:r>
-      <w:r>
-        <w:t xml:space="preserve"> - Tên đầy đủ.</w:t>
-      </w:r>
-    </w:p>
-    <w:p>
-      <w:pPr>
-        <w:numPr>
-          <w:ilvl w:val="0"/>
-          <w:numId w:val="6"/>
-        </w:numPr>
-      </w:pPr>
-      <w:r>
-        <w:t xml:space="preserve">username: </w:t>
-      </w:r>
-      <w:r>
-        <w:rPr>
-          <w:b/>
-          <w:bCs/>
-        </w:rPr>
-        <w:t>VARCHAR</w:t>
-      </w:r>
-      <w:r>
-        <w:t xml:space="preserve"> (Unique) - Tên đăng nhập.</w:t>
-      </w:r>
-    </w:p>
-    <w:p>
-      <w:pPr>
-        <w:numPr>
-          <w:ilvl w:val="0"/>
-          <w:numId w:val="6"/>
-        </w:numPr>
-      </w:pPr>
-      <w:r>
-        <w:t xml:space="preserve">password: </w:t>
-      </w:r>
-      <w:r>
-        <w:rPr>
-          <w:b/>
-          <w:bCs/>
-        </w:rPr>
-        <w:t>VARCHAR</w:t>
-      </w:r>
-      <w:r>
-        <w:t xml:space="preserve"> - Mật khẩu đã mã hóa (Hash).</w:t>
-      </w:r>
-    </w:p>
-    <w:p>
-      <w:pPr>
-        <w:numPr>
-          <w:ilvl w:val="0"/>
-          <w:numId w:val="6"/>
-        </w:numPr>
-      </w:pPr>
-      <w:r>
-        <w:t xml:space="preserve">role: </w:t>
-      </w:r>
-      <w:r>
-        <w:rPr>
-          <w:b/>
-          <w:bCs/>
-        </w:rPr>
-        <w:t>ENUM</w:t>
-      </w:r>
-      <w:r>
-        <w:t xml:space="preserve"> (admin, staff, wh-staff) - Phân quyền người dùng.</w:t>
-      </w:r>
-    </w:p>
-    <w:p>
-      <w:pPr>
-        <w:numPr>
-          <w:ilvl w:val="0"/>
-          <w:numId w:val="6"/>
-        </w:numPr>
-      </w:pPr>
-      <w:r>
-        <w:t xml:space="preserve">status: </w:t>
-      </w:r>
-      <w:r>
-        <w:rPr>
-          <w:b/>
-          <w:bCs/>
-        </w:rPr>
-        <w:t>TINYINT</w:t>
-      </w:r>
-      <w:r>
-        <w:t xml:space="preserve"> - Trạng thái tài khoản (1: Hoạt động, 0: Bị khóa).</w:t>
-      </w:r>
-    </w:p>
-    <w:p>
-      <w:pPr>
-        <w:rPr>
-          <w:b/>
-          <w:bCs/>
-        </w:rPr>
-      </w:pPr>
-      <w:r>
-        <w:rPr>
-          <w:b/>
-          <w:bCs/>
-        </w:rPr>
-        <w:t>6. ingredients (Kho nguyên liệu)</w:t>
-      </w:r>
-    </w:p>
-    <w:p>
-      <w:r>
-        <w:t>Quản lý vật tư đầu vào.</w:t>
-      </w:r>
-    </w:p>
-    <w:p>
-      <w:pPr>
-        <w:numPr>
-          <w:ilvl w:val="0"/>
-          <w:numId w:val="7"/>
-        </w:numPr>
-      </w:pPr>
-      <w:r>
-        <w:t xml:space="preserve">id: </w:t>
-      </w:r>
-      <w:r>
-        <w:rPr>
-          <w:b/>
-          <w:bCs/>
-        </w:rPr>
-        <w:t>INT</w:t>
-      </w:r>
-      <w:r>
-        <w:t xml:space="preserve"> (PK, AI)</w:t>
-      </w:r>
-    </w:p>
-    <w:p>
-      <w:pPr>
-        <w:numPr>
-          <w:ilvl w:val="0"/>
-          <w:numId w:val="7"/>
-        </w:numPr>
-      </w:pPr>
-      <w:r>
-        <w:t xml:space="preserve">name: </w:t>
-      </w:r>
-      <w:r>
-        <w:rPr>
-          <w:b/>
-          <w:bCs/>
-        </w:rPr>
-        <w:t>VARCHAR</w:t>
-      </w:r>
-      <w:r>
-        <w:t xml:space="preserve"> - Tên nguyên liệu (Hạt cafe, Sữa, Đường...).</w:t>
-      </w:r>
-    </w:p>
-    <w:p>
-      <w:pPr>
-        <w:numPr>
-          <w:ilvl w:val="0"/>
-          <w:numId w:val="7"/>
-        </w:numPr>
-      </w:pPr>
-      <w:r>
-        <w:t xml:space="preserve">unit: </w:t>
-      </w:r>
-      <w:r>
-        <w:rPr>
-          <w:b/>
-          <w:bCs/>
-        </w:rPr>
-        <w:t>VARCHAR</w:t>
-      </w:r>
-      <w:r>
-        <w:t xml:space="preserve"> - Đơn vị tính (g, ml, quả, túi...).</w:t>
-      </w:r>
-    </w:p>
-    <w:p>
-      <w:pPr>
-        <w:numPr>
-          <w:ilvl w:val="0"/>
-          <w:numId w:val="7"/>
-        </w:numPr>
-      </w:pPr>
-      <w:r>
-        <w:lastRenderedPageBreak/>
-        <w:t xml:space="preserve">quantity: </w:t>
-      </w:r>
-      <w:r>
-        <w:rPr>
-          <w:b/>
-          <w:bCs/>
-        </w:rPr>
-        <w:t>FLOAT</w:t>
-      </w:r>
-      <w:r>
-        <w:t xml:space="preserve"> - Tồn kho thực tế.</w:t>
-      </w:r>
-    </w:p>
-    <w:p>
-      <w:pPr>
-        <w:numPr>
-          <w:ilvl w:val="0"/>
-          <w:numId w:val="7"/>
-        </w:numPr>
-      </w:pPr>
-      <w:r>
-        <w:t xml:space="preserve">min_quantity: </w:t>
-      </w:r>
-      <w:r>
-        <w:rPr>
-          <w:b/>
-          <w:bCs/>
-        </w:rPr>
-        <w:t>FLOAT</w:t>
-      </w:r>
-      <w:r>
-        <w:t xml:space="preserve"> - Ngưỡng báo động để nhập hàng thêm.</w:t>
-      </w:r>
-    </w:p>
-    <w:p>
-      <w:pPr>
-        <w:rPr>
-          <w:b/>
-          <w:bCs/>
-        </w:rPr>
-      </w:pPr>
-      <w:r>
-        <w:rPr>
-          <w:b/>
-          <w:bCs/>
-        </w:rPr>
-        <w:t>7. recipes (Công thức món ăn)</w:t>
-      </w:r>
-    </w:p>
-    <w:p>
-      <w:r>
-        <w:t>Cầu nối tính toán trừ kho tự động khi bán sản phẩm.</w:t>
-      </w:r>
-    </w:p>
-    <w:p>
-      <w:pPr>
-        <w:numPr>
-          <w:ilvl w:val="0"/>
-          <w:numId w:val="8"/>
-        </w:numPr>
-      </w:pPr>
-      <w:r>
-        <w:t xml:space="preserve">id: </w:t>
-      </w:r>
-      <w:r>
-        <w:rPr>
-          <w:b/>
-          <w:bCs/>
-        </w:rPr>
-        <w:t>INT</w:t>
-      </w:r>
-      <w:r>
-        <w:t xml:space="preserve"> (PK, AI)</w:t>
-      </w:r>
-    </w:p>
-    <w:p>
-      <w:pPr>
-        <w:numPr>
-          <w:ilvl w:val="0"/>
-          <w:numId w:val="8"/>
-        </w:numPr>
-      </w:pPr>
-      <w:r>
-        <w:t xml:space="preserve">product_id: </w:t>
-      </w:r>
-      <w:r>
-        <w:rPr>
-          <w:b/>
-          <w:bCs/>
-        </w:rPr>
-        <w:t>INT</w:t>
-      </w:r>
-      <w:r>
-        <w:t xml:space="preserve"> (FK) - Sản phẩm đầu ra.</w:t>
-      </w:r>
-    </w:p>
-    <w:p>
-      <w:pPr>
-        <w:numPr>
-          <w:ilvl w:val="0"/>
-          <w:numId w:val="8"/>
-        </w:numPr>
-      </w:pPr>
-      <w:r>
-        <w:t xml:space="preserve">ingredient_id: </w:t>
-      </w:r>
-      <w:r>
-        <w:rPr>
-          <w:b/>
-          <w:bCs/>
-        </w:rPr>
-        <w:t>INT</w:t>
-      </w:r>
-      <w:r>
-        <w:t xml:space="preserve"> (FK) - Nguyên liệu đầu vào.</w:t>
-      </w:r>
-    </w:p>
-    <w:p>
-      <w:pPr>
-        <w:numPr>
-          <w:ilvl w:val="0"/>
-          <w:numId w:val="8"/>
-        </w:numPr>
-      </w:pPr>
-      <w:r>
-        <w:t xml:space="preserve">quantity_required: </w:t>
-      </w:r>
-      <w:r>
-        <w:rPr>
-          <w:b/>
-          <w:bCs/>
-        </w:rPr>
-        <w:t>FLOAT</w:t>
-      </w:r>
-      <w:r>
-        <w:t xml:space="preserve"> - Định lượng tiêu hao cho </w:t>
-      </w:r>
-      <w:r>
-        <w:rPr>
-          <w:b/>
-          <w:bCs/>
-        </w:rPr>
-        <w:t>1 đơn vị</w:t>
-      </w:r>
-      <w:r>
-        <w:t xml:space="preserve"> sản phẩm.</w:t>
-      </w:r>
-    </w:p>
-    <w:p>
-      <w:pPr>
-        <w:rPr>
-          <w:b/>
-          <w:bCs/>
-        </w:rPr>
-      </w:pPr>
-      <w:r>
-        <w:rPr>
-          <w:b/>
-          <w:bCs/>
-        </w:rPr>
-        <w:t>8. inventory_log (Nhật ký kho)</w:t>
-      </w:r>
-    </w:p>
-    <w:p>
-      <w:r>
-        <w:t>Lưu lịch sử mọi biến động nhập/xuất kho.</w:t>
-      </w:r>
-    </w:p>
-    <w:p>
-      <w:pPr>
-        <w:numPr>
-          <w:ilvl w:val="0"/>
-          <w:numId w:val="9"/>
-        </w:numPr>
-      </w:pPr>
-      <w:r>
-        <w:t xml:space="preserve">id: </w:t>
-      </w:r>
-      <w:r>
-        <w:rPr>
-          <w:b/>
-          <w:bCs/>
-        </w:rPr>
-        <w:t>INT</w:t>
-      </w:r>
-      <w:r>
-        <w:t xml:space="preserve"> (PK, AI)</w:t>
-      </w:r>
-    </w:p>
-    <w:p>
-      <w:pPr>
-        <w:numPr>
-          <w:ilvl w:val="0"/>
-          <w:numId w:val="9"/>
-        </w:numPr>
-      </w:pPr>
-      <w:r>
-        <w:t xml:space="preserve">ingredient_id: </w:t>
-      </w:r>
-      <w:r>
-        <w:rPr>
-          <w:b/>
-          <w:bCs/>
-        </w:rPr>
-        <w:t>INT</w:t>
-      </w:r>
-      <w:r>
-        <w:t xml:space="preserve"> (FK) - Nguyên liệu biến động.</w:t>
-      </w:r>
-    </w:p>
-    <w:p>
-      <w:pPr>
-        <w:numPr>
-          <w:ilvl w:val="0"/>
-          <w:numId w:val="9"/>
-        </w:numPr>
-      </w:pPr>
-      <w:r>
-        <w:t xml:space="preserve">type: </w:t>
-      </w:r>
-      <w:r>
-        <w:rPr>
-          <w:b/>
-          <w:bCs/>
-        </w:rPr>
-        <w:t>ENUM</w:t>
-      </w:r>
-      <w:r>
-        <w:t xml:space="preserve"> (import, export) - Loại giao dịch.</w:t>
-      </w:r>
-    </w:p>
-    <w:p>
-      <w:pPr>
-        <w:numPr>
-          <w:ilvl w:val="0"/>
-          <w:numId w:val="9"/>
-        </w:numPr>
-      </w:pPr>
-      <w:r>
-        <w:t xml:space="preserve">quantity: </w:t>
-      </w:r>
-      <w:r>
-        <w:rPr>
-          <w:b/>
-          <w:bCs/>
-        </w:rPr>
-        <w:t>FLOAT</w:t>
-      </w:r>
-      <w:r>
-        <w:t xml:space="preserve"> - Số lượng thay đổi.</w:t>
-      </w:r>
-    </w:p>
-    <w:p>
-      <w:pPr>
-        <w:numPr>
-          <w:ilvl w:val="0"/>
-          <w:numId w:val="9"/>
-        </w:numPr>
-      </w:pPr>
-      <w:r>
-        <w:t xml:space="preserve">cost: </w:t>
-      </w:r>
-      <w:r>
-        <w:rPr>
-          <w:b/>
-          <w:bCs/>
-        </w:rPr>
-        <w:t>DECIMAL</w:t>
-      </w:r>
-      <w:r>
-        <w:t xml:space="preserve"> - Chi phí nhập hàng (Dùng để tính giá vốn/lợi nhuận).</w:t>
-      </w:r>
-    </w:p>
-    <w:p>
-      <w:pPr>
-        <w:numPr>
-          <w:ilvl w:val="0"/>
-          <w:numId w:val="9"/>
-        </w:numPr>
-      </w:pPr>
-      <w:r>
-        <w:t xml:space="preserve">note: </w:t>
-      </w:r>
-      <w:r>
-        <w:rPr>
-          <w:b/>
-          <w:bCs/>
-        </w:rPr>
-        <w:t>TEXT</w:t>
-      </w:r>
-      <w:r>
-        <w:t xml:space="preserve"> - Lý do hoặc nguồn gốc hàng hóa.</w:t>
-      </w:r>
-    </w:p>
-    <w:p>
-      <w:pPr>
-        <w:numPr>
-          <w:ilvl w:val="0"/>
-          <w:numId w:val="9"/>
-        </w:numPr>
-      </w:pPr>
-      <w:r>
-        <w:t xml:space="preserve">user_id: </w:t>
-      </w:r>
-      <w:r>
-        <w:rPr>
-          <w:b/>
-          <w:bCs/>
-        </w:rPr>
-        <w:t>INT</w:t>
-      </w:r>
-      <w:r>
-        <w:t xml:space="preserve"> (FK) - Người thực hiện thao tác kho.</w:t>
-      </w:r>
-    </w:p>
-    <w:p>
-      <w:pPr>
-        <w:numPr>
-          <w:ilvl w:val="0"/>
-          <w:numId w:val="9"/>
-        </w:numPr>
-      </w:pPr>
-      <w:r>
-        <w:t xml:space="preserve">created_at: </w:t>
-      </w:r>
-      <w:r>
-        <w:rPr>
-          <w:b/>
-          <w:bCs/>
-        </w:rPr>
-        <w:t>TIMESTAMP</w:t>
-      </w:r>
-      <w:r>
-        <w:t xml:space="preserve"> - Thời gian thực hiện.</w:t>
-      </w:r>
-    </w:p>
-    <w:p>
-      <w:r>
-        <w:pict w14:anchorId="528D3236">
-          <v:rect id="_x0000_i1051" style="width:0;height:1.5pt" o:hralign="center" o:hrstd="t" o:hrnoshade="t" o:hr="t" fillcolor="gray" stroked="f"/>
-        </w:pict>
-      </w:r>
-    </w:p>
-    <w:p>
-      <w:pPr>
-        <w:rPr>
-          <w:b/>
-          <w:bCs/>
-        </w:rPr>
-      </w:pPr>
-      <w:r>
-        <w:rPr>
-          <w:rFonts w:ascii="Segoe UI Emoji" w:hAnsi="Segoe UI Emoji" w:cs="Segoe UI Emoji"/>
-          <w:b/>
-          <w:bCs/>
-        </w:rPr>
-        <w:t>🔗</w:t>
-      </w:r>
-      <w:r>
-        <w:rPr>
-          <w:b/>
-          <w:bCs/>
-        </w:rPr>
-        <w:t xml:space="preserve"> Các mối quan hệ chính</w:t>
-      </w:r>
-    </w:p>
-    <w:p>
-      <w:pPr>
-        <w:numPr>
-          <w:ilvl w:val="0"/>
-          <w:numId w:val="10"/>
-        </w:numPr>
-      </w:pPr>
-      <w:r>
-        <w:rPr>
-          <w:b/>
-          <w:bCs/>
-        </w:rPr>
-        <w:t>Sản phẩm &amp; Danh mục:</w:t>
-      </w:r>
-      <w:r>
-        <w:t xml:space="preserve"> products.category_id → categories.id (Nhiều sản phẩm thuộc một danh mục).</w:t>
-      </w:r>
-    </w:p>
-    <w:p>
-      <w:pPr>
-        <w:numPr>
-          <w:ilvl w:val="0"/>
-          <w:numId w:val="10"/>
-        </w:numPr>
-      </w:pPr>
-      <w:r>
-        <w:rPr>
-          <w:b/>
-          <w:bCs/>
-        </w:rPr>
-        <w:t>Đơn hàng &amp; Chi tiết:</w:t>
-      </w:r>
-      <w:r>
-        <w:t xml:space="preserve"> order_items.order_id → orders.id (Một đơn hàng có nhiều món).</w:t>
-      </w:r>
-    </w:p>
-    <w:p>
-      <w:pPr>
-        <w:numPr>
-          <w:ilvl w:val="0"/>
-          <w:numId w:val="10"/>
-        </w:numPr>
-      </w:pPr>
-      <w:r>
-        <w:rPr>
-          <w:b/>
-          <w:bCs/>
-        </w:rPr>
-        <w:t>Bán hàng &amp; Nhân viên:</w:t>
-      </w:r>
-      <w:r>
-        <w:t xml:space="preserve"> orders.user_id → users.id (Biết ai là người bán đơn hàng đó).</w:t>
-      </w:r>
-    </w:p>
-    <w:p>
-      <w:pPr>
-        <w:numPr>
-          <w:ilvl w:val="0"/>
-          <w:numId w:val="10"/>
-        </w:numPr>
-      </w:pPr>
-      <w:r>
-        <w:rPr>
-          <w:b/>
-          <w:bCs/>
-        </w:rPr>
-        <w:t>Công thức (Recipe):</w:t>
-      </w:r>
-      <w:r>
-        <w:t xml:space="preserve"> Liên kết products và ingredients. Dùng để tính toán số lượng món "Còn" thực tế dựa trên nguyên liệu ít nhất trong kho.</w:t>
-      </w:r>
-    </w:p>
-    <w:p>
-      <w:pPr>
-        <w:numPr>
-          <w:ilvl w:val="0"/>
-          <w:numId w:val="10"/>
-        </w:numPr>
-      </w:pPr>
-      <w:r>
-        <w:rPr>
-          <w:b/>
-          <w:bCs/>
-        </w:rPr>
-        <w:lastRenderedPageBreak/>
-        <w:t>Lịch sử kho:</w:t>
-      </w:r>
-      <w:r>
-        <w:t xml:space="preserve"> Kết nối ingredients và users để theo dõi trách nhiệm nhập/xuất hàng.</w:t>
-      </w:r>
-    </w:p>
-    <w:p>
-      <w:r>
-        <w:pict w14:anchorId="0DCC335D">
-          <v:rect id="_x0000_i1052" style="width:0;height:1.5pt" o:hralign="center" o:hrstd="t" o:hrnoshade="t" o:hr="t" fillcolor="gray" stroked="f"/>
+        <w:t xml:space="preserve"> inventory_log kết nối ingredients và users.</w:t>
+      </w:r>
+    </w:p>
+    <w:p>
+      <w:r>
+        <w:pict w14:anchorId="1D9A53AB">
+          <v:rect id="_x0000_i1065" style="width:0;height:1.5pt" o:hralign="center" o:hrstd="t" o:hr="t" fillcolor="#a0a0a0" stroked="f"/>
         </w:pict>
       </w:r>
     </w:p>
@@ -1331,7 +1678,7 @@
           <w:i/>
           <w:iCs/>
         </w:rPr>
-        <w:t>Cập nhật lần cuối: 2025-12-20</w:t>
+        <w:t>Cập nhật lần cuối: 2025-12-21</w:t>
       </w:r>
     </w:p>
     <w:p/>
@@ -1348,6 +1695,268 @@
 <file path=word/numbering.xml><?xml version="1.0" encoding="utf-8"?>
 <w:numbering xmlns:wpc="http://schemas.microsoft.com/office/word/2010/wordprocessingCanvas" xmlns:cx="http://schemas.microsoft.com/office/drawing/2014/chartex" xmlns:cx1="http://schemas.microsoft.com/office/drawing/2015/9/8/chartex" xmlns:cx2="http://schemas.microsoft.com/office/drawing/2015/10/21/chartex" xmlns:cx3="http://schemas.microsoft.com/office/drawing/2016/5/9/chartex" xmlns:cx4="http://schemas.microsoft.com/office/drawing/2016/5/10/chartex" xmlns:cx5="http://schemas.microsoft.com/office/drawing/2016/5/11/chartex" xmlns:cx6="http://schemas.microsoft.com/office/drawing/2016/5/12/chartex" xmlns:cx7="http://schemas.microsoft.com/office/drawing/2016/5/13/chartex" xmlns:cx8="http://schemas.microsoft.com/office/drawing/2016/5/14/chartex" xmlns:mc="http://schemas.openxmlformats.org/markup-compatibility/2006" xmlns:aink="http://schemas.microsoft.com/office/drawing/2016/ink" xmlns:am3d="http://schemas.microsoft.com/office/drawing/2017/model3d" xmlns:o="urn:schemas-microsoft-com:office:office" xmlns:oel="http://schemas.microsoft.com/office/2019/extlst" xmlns:r="http://schemas.openxmlformats.org/officeDocument/2006/relationships" xmlns:m="http://schemas.openxmlformats.org/officeDocument/2006/math" xmlns:v="urn:schemas-microsoft-com:vml" xmlns:wp14="http://schemas.microsoft.com/office/word/2010/wordprocessingDrawing" xmlns:wp="http://schemas.openxmlformats.org/drawingml/2006/wordprocessingDrawing" xmlns:w10="urn:schemas-microsoft-com:office:word" xmlns:w="http://schemas.openxmlformats.org/wordprocessingml/2006/main" xmlns:w14="http://schemas.microsoft.com/office/word/2010/wordml" xmlns:w15="http://schemas.microsoft.com/office/word/2012/wordml" xmlns:w16cex="http://schemas.microsoft.com/office/word/2018/wordml/cex" xmlns:w16cid="http://schemas.microsoft.com/office/word/2016/wordml/cid" xmlns:w16="http://schemas.microsoft.com/office/word/2018/wordml" xmlns:w16du="http://schemas.microsoft.com/office/word/2023/wordml/word16du" xmlns:w16sdtdh="http://schemas.microsoft.com/office/word/2020/wordml/sdtdatahash" xmlns:w16sdtfl="http://schemas.microsoft.com/office/word/2024/wordml/sdtformatlock" xmlns:w16se="http://schemas.microsoft.com/office/word/2015/wordml/symex" xmlns:wpg="http://schemas.microsoft.com/office/word/2010/wordprocessingGroup" xmlns:wpi="http://schemas.microsoft.com/office/word/2010/wordprocessingInk" xmlns:wne="http://schemas.microsoft.com/office/word/2006/wordml" xmlns:wps="http://schemas.microsoft.com/office/word/2010/wordprocessingShape" mc:Ignorable="w14 w15 w16se w16cid w16 w16cex w16sdtdh w16sdtfl w16du wp14">
   <w:abstractNum w:abstractNumId="0" w15:restartNumberingAfterBreak="0">
+    <w:nsid w:val="06922FC3"/>
+    <w:multiLevelType w:val="multilevel"/>
+    <w:tmpl w:val="35E2A1FA"/>
+    <w:lvl w:ilvl="0">
+      <w:start w:val="1"/>
+      <w:numFmt w:val="bullet"/>
+      <w:lvlText w:val=""/>
+      <w:lvlJc w:val="left"/>
+      <w:pPr>
+        <w:tabs>
+          <w:tab w:val="num" w:pos="720"/>
+        </w:tabs>
+        <w:ind w:left="720" w:hanging="360"/>
+      </w:pPr>
+      <w:rPr>
+        <w:rFonts w:ascii="Symbol" w:hAnsi="Symbol" w:hint="default"/>
+        <w:sz w:val="20"/>
+      </w:rPr>
+    </w:lvl>
+    <w:lvl w:ilvl="1" w:tentative="1">
+      <w:start w:val="1"/>
+      <w:numFmt w:val="bullet"/>
+      <w:lvlText w:val="o"/>
+      <w:lvlJc w:val="left"/>
+      <w:pPr>
+        <w:tabs>
+          <w:tab w:val="num" w:pos="1440"/>
+        </w:tabs>
+        <w:ind w:left="1440" w:hanging="360"/>
+      </w:pPr>
+      <w:rPr>
+        <w:rFonts w:ascii="Courier New" w:hAnsi="Courier New" w:hint="default"/>
+        <w:sz w:val="20"/>
+      </w:rPr>
+    </w:lvl>
+    <w:lvl w:ilvl="2" w:tentative="1">
+      <w:start w:val="1"/>
+      <w:numFmt w:val="bullet"/>
+      <w:lvlText w:val=""/>
+      <w:lvlJc w:val="left"/>
+      <w:pPr>
+        <w:tabs>
+          <w:tab w:val="num" w:pos="2160"/>
+        </w:tabs>
+        <w:ind w:left="2160" w:hanging="360"/>
+      </w:pPr>
+      <w:rPr>
+        <w:rFonts w:ascii="Wingdings" w:hAnsi="Wingdings" w:hint="default"/>
+        <w:sz w:val="20"/>
+      </w:rPr>
+    </w:lvl>
+    <w:lvl w:ilvl="3" w:tentative="1">
+      <w:start w:val="1"/>
+      <w:numFmt w:val="bullet"/>
+      <w:lvlText w:val=""/>
+      <w:lvlJc w:val="left"/>
+      <w:pPr>
+        <w:tabs>
+          <w:tab w:val="num" w:pos="2880"/>
+        </w:tabs>
+        <w:ind w:left="2880" w:hanging="360"/>
+      </w:pPr>
+      <w:rPr>
+        <w:rFonts w:ascii="Wingdings" w:hAnsi="Wingdings" w:hint="default"/>
+        <w:sz w:val="20"/>
+      </w:rPr>
+    </w:lvl>
+    <w:lvl w:ilvl="4" w:tentative="1">
+      <w:start w:val="1"/>
+      <w:numFmt w:val="bullet"/>
+      <w:lvlText w:val=""/>
+      <w:lvlJc w:val="left"/>
+      <w:pPr>
+        <w:tabs>
+          <w:tab w:val="num" w:pos="3600"/>
+        </w:tabs>
+        <w:ind w:left="3600" w:hanging="360"/>
+      </w:pPr>
+      <w:rPr>
+        <w:rFonts w:ascii="Wingdings" w:hAnsi="Wingdings" w:hint="default"/>
+        <w:sz w:val="20"/>
+      </w:rPr>
+    </w:lvl>
+    <w:lvl w:ilvl="5" w:tentative="1">
+      <w:start w:val="1"/>
+      <w:numFmt w:val="bullet"/>
+      <w:lvlText w:val=""/>
+      <w:lvlJc w:val="left"/>
+      <w:pPr>
+        <w:tabs>
+          <w:tab w:val="num" w:pos="4320"/>
+        </w:tabs>
+        <w:ind w:left="4320" w:hanging="360"/>
+      </w:pPr>
+      <w:rPr>
+        <w:rFonts w:ascii="Wingdings" w:hAnsi="Wingdings" w:hint="default"/>
+        <w:sz w:val="20"/>
+      </w:rPr>
+    </w:lvl>
+    <w:lvl w:ilvl="6" w:tentative="1">
+      <w:start w:val="1"/>
+      <w:numFmt w:val="bullet"/>
+      <w:lvlText w:val=""/>
+      <w:lvlJc w:val="left"/>
+      <w:pPr>
+        <w:tabs>
+          <w:tab w:val="num" w:pos="5040"/>
+        </w:tabs>
+        <w:ind w:left="5040" w:hanging="360"/>
+      </w:pPr>
+      <w:rPr>
+        <w:rFonts w:ascii="Wingdings" w:hAnsi="Wingdings" w:hint="default"/>
+        <w:sz w:val="20"/>
+      </w:rPr>
+    </w:lvl>
+    <w:lvl w:ilvl="7" w:tentative="1">
+      <w:start w:val="1"/>
+      <w:numFmt w:val="bullet"/>
+      <w:lvlText w:val=""/>
+      <w:lvlJc w:val="left"/>
+      <w:pPr>
+        <w:tabs>
+          <w:tab w:val="num" w:pos="5760"/>
+        </w:tabs>
+        <w:ind w:left="5760" w:hanging="360"/>
+      </w:pPr>
+      <w:rPr>
+        <w:rFonts w:ascii="Wingdings" w:hAnsi="Wingdings" w:hint="default"/>
+        <w:sz w:val="20"/>
+      </w:rPr>
+    </w:lvl>
+    <w:lvl w:ilvl="8" w:tentative="1">
+      <w:start w:val="1"/>
+      <w:numFmt w:val="bullet"/>
+      <w:lvlText w:val=""/>
+      <w:lvlJc w:val="left"/>
+      <w:pPr>
+        <w:tabs>
+          <w:tab w:val="num" w:pos="6480"/>
+        </w:tabs>
+        <w:ind w:left="6480" w:hanging="360"/>
+      </w:pPr>
+      <w:rPr>
+        <w:rFonts w:ascii="Wingdings" w:hAnsi="Wingdings" w:hint="default"/>
+        <w:sz w:val="20"/>
+      </w:rPr>
+    </w:lvl>
+  </w:abstractNum>
+  <w:abstractNum w:abstractNumId="1" w15:restartNumberingAfterBreak="0">
+    <w:nsid w:val="1CC56B59"/>
+    <w:multiLevelType w:val="multilevel"/>
+    <w:tmpl w:val="01AECEC8"/>
+    <w:lvl w:ilvl="0">
+      <w:start w:val="1"/>
+      <w:numFmt w:val="decimal"/>
+      <w:lvlText w:val="%1."/>
+      <w:lvlJc w:val="left"/>
+      <w:pPr>
+        <w:tabs>
+          <w:tab w:val="num" w:pos="720"/>
+        </w:tabs>
+        <w:ind w:left="720" w:hanging="360"/>
+      </w:pPr>
+    </w:lvl>
+    <w:lvl w:ilvl="1" w:tentative="1">
+      <w:start w:val="1"/>
+      <w:numFmt w:val="decimal"/>
+      <w:lvlText w:val="%2."/>
+      <w:lvlJc w:val="left"/>
+      <w:pPr>
+        <w:tabs>
+          <w:tab w:val="num" w:pos="1440"/>
+        </w:tabs>
+        <w:ind w:left="1440" w:hanging="360"/>
+      </w:pPr>
+    </w:lvl>
+    <w:lvl w:ilvl="2" w:tentative="1">
+      <w:start w:val="1"/>
+      <w:numFmt w:val="decimal"/>
+      <w:lvlText w:val="%3."/>
+      <w:lvlJc w:val="left"/>
+      <w:pPr>
+        <w:tabs>
+          <w:tab w:val="num" w:pos="2160"/>
+        </w:tabs>
+        <w:ind w:left="2160" w:hanging="360"/>
+      </w:pPr>
+    </w:lvl>
+    <w:lvl w:ilvl="3" w:tentative="1">
+      <w:start w:val="1"/>
+      <w:numFmt w:val="decimal"/>
+      <w:lvlText w:val="%4."/>
+      <w:lvlJc w:val="left"/>
+      <w:pPr>
+        <w:tabs>
+          <w:tab w:val="num" w:pos="2880"/>
+        </w:tabs>
+        <w:ind w:left="2880" w:hanging="360"/>
+      </w:pPr>
+    </w:lvl>
+    <w:lvl w:ilvl="4" w:tentative="1">
+      <w:start w:val="1"/>
+      <w:numFmt w:val="decimal"/>
+      <w:lvlText w:val="%5."/>
+      <w:lvlJc w:val="left"/>
+      <w:pPr>
+        <w:tabs>
+          <w:tab w:val="num" w:pos="3600"/>
+        </w:tabs>
+        <w:ind w:left="3600" w:hanging="360"/>
+      </w:pPr>
+    </w:lvl>
+    <w:lvl w:ilvl="5" w:tentative="1">
+      <w:start w:val="1"/>
+      <w:numFmt w:val="decimal"/>
+      <w:lvlText w:val="%6."/>
+      <w:lvlJc w:val="left"/>
+      <w:pPr>
+        <w:tabs>
+          <w:tab w:val="num" w:pos="4320"/>
+        </w:tabs>
+        <w:ind w:left="4320" w:hanging="360"/>
+      </w:pPr>
+    </w:lvl>
+    <w:lvl w:ilvl="6" w:tentative="1">
+      <w:start w:val="1"/>
+      <w:numFmt w:val="decimal"/>
+      <w:lvlText w:val="%7."/>
+      <w:lvlJc w:val="left"/>
+      <w:pPr>
+        <w:tabs>
+          <w:tab w:val="num" w:pos="5040"/>
+        </w:tabs>
+        <w:ind w:left="5040" w:hanging="360"/>
+      </w:pPr>
+    </w:lvl>
+    <w:lvl w:ilvl="7" w:tentative="1">
+      <w:start w:val="1"/>
+      <w:numFmt w:val="decimal"/>
+      <w:lvlText w:val="%8."/>
+      <w:lvlJc w:val="left"/>
+      <w:pPr>
+        <w:tabs>
+          <w:tab w:val="num" w:pos="5760"/>
+        </w:tabs>
+        <w:ind w:left="5760" w:hanging="360"/>
+      </w:pPr>
+    </w:lvl>
+    <w:lvl w:ilvl="8" w:tentative="1">
+      <w:start w:val="1"/>
+      <w:numFmt w:val="decimal"/>
+      <w:lvlText w:val="%9."/>
+      <w:lvlJc w:val="left"/>
+      <w:pPr>
+        <w:tabs>
+          <w:tab w:val="num" w:pos="6480"/>
+        </w:tabs>
+        <w:ind w:left="6480" w:hanging="360"/>
+      </w:pPr>
+    </w:lvl>
+  </w:abstractNum>
+  <w:abstractNum w:abstractNumId="2" w15:restartNumberingAfterBreak="0">
     <w:nsid w:val="1CE41DE7"/>
     <w:multiLevelType w:val="multilevel"/>
     <w:tmpl w:val="C152F452"/>
@@ -1496,7 +2105,305 @@
       </w:rPr>
     </w:lvl>
   </w:abstractNum>
-  <w:abstractNum w:abstractNumId="1" w15:restartNumberingAfterBreak="0">
+  <w:abstractNum w:abstractNumId="3" w15:restartNumberingAfterBreak="0">
+    <w:nsid w:val="1F5B2700"/>
+    <w:multiLevelType w:val="multilevel"/>
+    <w:tmpl w:val="CE4820A2"/>
+    <w:lvl w:ilvl="0">
+      <w:start w:val="1"/>
+      <w:numFmt w:val="bullet"/>
+      <w:lvlText w:val=""/>
+      <w:lvlJc w:val="left"/>
+      <w:pPr>
+        <w:tabs>
+          <w:tab w:val="num" w:pos="720"/>
+        </w:tabs>
+        <w:ind w:left="720" w:hanging="360"/>
+      </w:pPr>
+      <w:rPr>
+        <w:rFonts w:ascii="Symbol" w:hAnsi="Symbol" w:hint="default"/>
+        <w:sz w:val="20"/>
+      </w:rPr>
+    </w:lvl>
+    <w:lvl w:ilvl="1" w:tentative="1">
+      <w:start w:val="1"/>
+      <w:numFmt w:val="bullet"/>
+      <w:lvlText w:val="o"/>
+      <w:lvlJc w:val="left"/>
+      <w:pPr>
+        <w:tabs>
+          <w:tab w:val="num" w:pos="1440"/>
+        </w:tabs>
+        <w:ind w:left="1440" w:hanging="360"/>
+      </w:pPr>
+      <w:rPr>
+        <w:rFonts w:ascii="Courier New" w:hAnsi="Courier New" w:hint="default"/>
+        <w:sz w:val="20"/>
+      </w:rPr>
+    </w:lvl>
+    <w:lvl w:ilvl="2" w:tentative="1">
+      <w:start w:val="1"/>
+      <w:numFmt w:val="bullet"/>
+      <w:lvlText w:val=""/>
+      <w:lvlJc w:val="left"/>
+      <w:pPr>
+        <w:tabs>
+          <w:tab w:val="num" w:pos="2160"/>
+        </w:tabs>
+        <w:ind w:left="2160" w:hanging="360"/>
+      </w:pPr>
+      <w:rPr>
+        <w:rFonts w:ascii="Wingdings" w:hAnsi="Wingdings" w:hint="default"/>
+        <w:sz w:val="20"/>
+      </w:rPr>
+    </w:lvl>
+    <w:lvl w:ilvl="3" w:tentative="1">
+      <w:start w:val="1"/>
+      <w:numFmt w:val="bullet"/>
+      <w:lvlText w:val=""/>
+      <w:lvlJc w:val="left"/>
+      <w:pPr>
+        <w:tabs>
+          <w:tab w:val="num" w:pos="2880"/>
+        </w:tabs>
+        <w:ind w:left="2880" w:hanging="360"/>
+      </w:pPr>
+      <w:rPr>
+        <w:rFonts w:ascii="Wingdings" w:hAnsi="Wingdings" w:hint="default"/>
+        <w:sz w:val="20"/>
+      </w:rPr>
+    </w:lvl>
+    <w:lvl w:ilvl="4" w:tentative="1">
+      <w:start w:val="1"/>
+      <w:numFmt w:val="bullet"/>
+      <w:lvlText w:val=""/>
+      <w:lvlJc w:val="left"/>
+      <w:pPr>
+        <w:tabs>
+          <w:tab w:val="num" w:pos="3600"/>
+        </w:tabs>
+        <w:ind w:left="3600" w:hanging="360"/>
+      </w:pPr>
+      <w:rPr>
+        <w:rFonts w:ascii="Wingdings" w:hAnsi="Wingdings" w:hint="default"/>
+        <w:sz w:val="20"/>
+      </w:rPr>
+    </w:lvl>
+    <w:lvl w:ilvl="5" w:tentative="1">
+      <w:start w:val="1"/>
+      <w:numFmt w:val="bullet"/>
+      <w:lvlText w:val=""/>
+      <w:lvlJc w:val="left"/>
+      <w:pPr>
+        <w:tabs>
+          <w:tab w:val="num" w:pos="4320"/>
+        </w:tabs>
+        <w:ind w:left="4320" w:hanging="360"/>
+      </w:pPr>
+      <w:rPr>
+        <w:rFonts w:ascii="Wingdings" w:hAnsi="Wingdings" w:hint="default"/>
+        <w:sz w:val="20"/>
+      </w:rPr>
+    </w:lvl>
+    <w:lvl w:ilvl="6" w:tentative="1">
+      <w:start w:val="1"/>
+      <w:numFmt w:val="bullet"/>
+      <w:lvlText w:val=""/>
+      <w:lvlJc w:val="left"/>
+      <w:pPr>
+        <w:tabs>
+          <w:tab w:val="num" w:pos="5040"/>
+        </w:tabs>
+        <w:ind w:left="5040" w:hanging="360"/>
+      </w:pPr>
+      <w:rPr>
+        <w:rFonts w:ascii="Wingdings" w:hAnsi="Wingdings" w:hint="default"/>
+        <w:sz w:val="20"/>
+      </w:rPr>
+    </w:lvl>
+    <w:lvl w:ilvl="7" w:tentative="1">
+      <w:start w:val="1"/>
+      <w:numFmt w:val="bullet"/>
+      <w:lvlText w:val=""/>
+      <w:lvlJc w:val="left"/>
+      <w:pPr>
+        <w:tabs>
+          <w:tab w:val="num" w:pos="5760"/>
+        </w:tabs>
+        <w:ind w:left="5760" w:hanging="360"/>
+      </w:pPr>
+      <w:rPr>
+        <w:rFonts w:ascii="Wingdings" w:hAnsi="Wingdings" w:hint="default"/>
+        <w:sz w:val="20"/>
+      </w:rPr>
+    </w:lvl>
+    <w:lvl w:ilvl="8" w:tentative="1">
+      <w:start w:val="1"/>
+      <w:numFmt w:val="bullet"/>
+      <w:lvlText w:val=""/>
+      <w:lvlJc w:val="left"/>
+      <w:pPr>
+        <w:tabs>
+          <w:tab w:val="num" w:pos="6480"/>
+        </w:tabs>
+        <w:ind w:left="6480" w:hanging="360"/>
+      </w:pPr>
+      <w:rPr>
+        <w:rFonts w:ascii="Wingdings" w:hAnsi="Wingdings" w:hint="default"/>
+        <w:sz w:val="20"/>
+      </w:rPr>
+    </w:lvl>
+  </w:abstractNum>
+  <w:abstractNum w:abstractNumId="4" w15:restartNumberingAfterBreak="0">
+    <w:nsid w:val="20924AD2"/>
+    <w:multiLevelType w:val="multilevel"/>
+    <w:tmpl w:val="1C80C33C"/>
+    <w:lvl w:ilvl="0">
+      <w:start w:val="1"/>
+      <w:numFmt w:val="bullet"/>
+      <w:lvlText w:val=""/>
+      <w:lvlJc w:val="left"/>
+      <w:pPr>
+        <w:tabs>
+          <w:tab w:val="num" w:pos="720"/>
+        </w:tabs>
+        <w:ind w:left="720" w:hanging="360"/>
+      </w:pPr>
+      <w:rPr>
+        <w:rFonts w:ascii="Symbol" w:hAnsi="Symbol" w:hint="default"/>
+        <w:sz w:val="20"/>
+      </w:rPr>
+    </w:lvl>
+    <w:lvl w:ilvl="1" w:tentative="1">
+      <w:start w:val="1"/>
+      <w:numFmt w:val="bullet"/>
+      <w:lvlText w:val="o"/>
+      <w:lvlJc w:val="left"/>
+      <w:pPr>
+        <w:tabs>
+          <w:tab w:val="num" w:pos="1440"/>
+        </w:tabs>
+        <w:ind w:left="1440" w:hanging="360"/>
+      </w:pPr>
+      <w:rPr>
+        <w:rFonts w:ascii="Courier New" w:hAnsi="Courier New" w:hint="default"/>
+        <w:sz w:val="20"/>
+      </w:rPr>
+    </w:lvl>
+    <w:lvl w:ilvl="2" w:tentative="1">
+      <w:start w:val="1"/>
+      <w:numFmt w:val="bullet"/>
+      <w:lvlText w:val=""/>
+      <w:lvlJc w:val="left"/>
+      <w:pPr>
+        <w:tabs>
+          <w:tab w:val="num" w:pos="2160"/>
+        </w:tabs>
+        <w:ind w:left="2160" w:hanging="360"/>
+      </w:pPr>
+      <w:rPr>
+        <w:rFonts w:ascii="Wingdings" w:hAnsi="Wingdings" w:hint="default"/>
+        <w:sz w:val="20"/>
+      </w:rPr>
+    </w:lvl>
+    <w:lvl w:ilvl="3" w:tentative="1">
+      <w:start w:val="1"/>
+      <w:numFmt w:val="bullet"/>
+      <w:lvlText w:val=""/>
+      <w:lvlJc w:val="left"/>
+      <w:pPr>
+        <w:tabs>
+          <w:tab w:val="num" w:pos="2880"/>
+        </w:tabs>
+        <w:ind w:left="2880" w:hanging="360"/>
+      </w:pPr>
+      <w:rPr>
+        <w:rFonts w:ascii="Wingdings" w:hAnsi="Wingdings" w:hint="default"/>
+        <w:sz w:val="20"/>
+      </w:rPr>
+    </w:lvl>
+    <w:lvl w:ilvl="4" w:tentative="1">
+      <w:start w:val="1"/>
+      <w:numFmt w:val="bullet"/>
+      <w:lvlText w:val=""/>
+      <w:lvlJc w:val="left"/>
+      <w:pPr>
+        <w:tabs>
+          <w:tab w:val="num" w:pos="3600"/>
+        </w:tabs>
+        <w:ind w:left="3600" w:hanging="360"/>
+      </w:pPr>
+      <w:rPr>
+        <w:rFonts w:ascii="Wingdings" w:hAnsi="Wingdings" w:hint="default"/>
+        <w:sz w:val="20"/>
+      </w:rPr>
+    </w:lvl>
+    <w:lvl w:ilvl="5" w:tentative="1">
+      <w:start w:val="1"/>
+      <w:numFmt w:val="bullet"/>
+      <w:lvlText w:val=""/>
+      <w:lvlJc w:val="left"/>
+      <w:pPr>
+        <w:tabs>
+          <w:tab w:val="num" w:pos="4320"/>
+        </w:tabs>
+        <w:ind w:left="4320" w:hanging="360"/>
+      </w:pPr>
+      <w:rPr>
+        <w:rFonts w:ascii="Wingdings" w:hAnsi="Wingdings" w:hint="default"/>
+        <w:sz w:val="20"/>
+      </w:rPr>
+    </w:lvl>
+    <w:lvl w:ilvl="6" w:tentative="1">
+      <w:start w:val="1"/>
+      <w:numFmt w:val="bullet"/>
+      <w:lvlText w:val=""/>
+      <w:lvlJc w:val="left"/>
+      <w:pPr>
+        <w:tabs>
+          <w:tab w:val="num" w:pos="5040"/>
+        </w:tabs>
+        <w:ind w:left="5040" w:hanging="360"/>
+      </w:pPr>
+      <w:rPr>
+        <w:rFonts w:ascii="Wingdings" w:hAnsi="Wingdings" w:hint="default"/>
+        <w:sz w:val="20"/>
+      </w:rPr>
+    </w:lvl>
+    <w:lvl w:ilvl="7" w:tentative="1">
+      <w:start w:val="1"/>
+      <w:numFmt w:val="bullet"/>
+      <w:lvlText w:val=""/>
+      <w:lvlJc w:val="left"/>
+      <w:pPr>
+        <w:tabs>
+          <w:tab w:val="num" w:pos="5760"/>
+        </w:tabs>
+        <w:ind w:left="5760" w:hanging="360"/>
+      </w:pPr>
+      <w:rPr>
+        <w:rFonts w:ascii="Wingdings" w:hAnsi="Wingdings" w:hint="default"/>
+        <w:sz w:val="20"/>
+      </w:rPr>
+    </w:lvl>
+    <w:lvl w:ilvl="8" w:tentative="1">
+      <w:start w:val="1"/>
+      <w:numFmt w:val="bullet"/>
+      <w:lvlText w:val=""/>
+      <w:lvlJc w:val="left"/>
+      <w:pPr>
+        <w:tabs>
+          <w:tab w:val="num" w:pos="6480"/>
+        </w:tabs>
+        <w:ind w:left="6480" w:hanging="360"/>
+      </w:pPr>
+      <w:rPr>
+        <w:rFonts w:ascii="Wingdings" w:hAnsi="Wingdings" w:hint="default"/>
+        <w:sz w:val="20"/>
+      </w:rPr>
+    </w:lvl>
+  </w:abstractNum>
+  <w:abstractNum w:abstractNumId="5" w15:restartNumberingAfterBreak="0">
     <w:nsid w:val="29A43128"/>
     <w:multiLevelType w:val="multilevel"/>
     <w:tmpl w:val="2E74A498"/>
@@ -1645,7 +2552,7 @@
       </w:rPr>
     </w:lvl>
   </w:abstractNum>
-  <w:abstractNum w:abstractNumId="2" w15:restartNumberingAfterBreak="0">
+  <w:abstractNum w:abstractNumId="6" w15:restartNumberingAfterBreak="0">
     <w:nsid w:val="2CE160EB"/>
     <w:multiLevelType w:val="multilevel"/>
     <w:tmpl w:val="CEF4FD22"/>
@@ -1794,7 +2701,7 @@
       </w:rPr>
     </w:lvl>
   </w:abstractNum>
-  <w:abstractNum w:abstractNumId="3" w15:restartNumberingAfterBreak="0">
+  <w:abstractNum w:abstractNumId="7" w15:restartNumberingAfterBreak="0">
     <w:nsid w:val="318D3910"/>
     <w:multiLevelType w:val="multilevel"/>
     <w:tmpl w:val="B0DC9938"/>
@@ -1907,7 +2814,7 @@
       </w:pPr>
     </w:lvl>
   </w:abstractNum>
-  <w:abstractNum w:abstractNumId="4" w15:restartNumberingAfterBreak="0">
+  <w:abstractNum w:abstractNumId="8" w15:restartNumberingAfterBreak="0">
     <w:nsid w:val="39CF0B29"/>
     <w:multiLevelType w:val="multilevel"/>
     <w:tmpl w:val="C59EBA88"/>
@@ -2056,7 +2963,305 @@
       </w:rPr>
     </w:lvl>
   </w:abstractNum>
-  <w:abstractNum w:abstractNumId="5" w15:restartNumberingAfterBreak="0">
+  <w:abstractNum w:abstractNumId="9" w15:restartNumberingAfterBreak="0">
+    <w:nsid w:val="3E1A2CAC"/>
+    <w:multiLevelType w:val="multilevel"/>
+    <w:tmpl w:val="FC54D4B4"/>
+    <w:lvl w:ilvl="0">
+      <w:start w:val="1"/>
+      <w:numFmt w:val="bullet"/>
+      <w:lvlText w:val=""/>
+      <w:lvlJc w:val="left"/>
+      <w:pPr>
+        <w:tabs>
+          <w:tab w:val="num" w:pos="720"/>
+        </w:tabs>
+        <w:ind w:left="720" w:hanging="360"/>
+      </w:pPr>
+      <w:rPr>
+        <w:rFonts w:ascii="Symbol" w:hAnsi="Symbol" w:hint="default"/>
+        <w:sz w:val="20"/>
+      </w:rPr>
+    </w:lvl>
+    <w:lvl w:ilvl="1" w:tentative="1">
+      <w:start w:val="1"/>
+      <w:numFmt w:val="bullet"/>
+      <w:lvlText w:val="o"/>
+      <w:lvlJc w:val="left"/>
+      <w:pPr>
+        <w:tabs>
+          <w:tab w:val="num" w:pos="1440"/>
+        </w:tabs>
+        <w:ind w:left="1440" w:hanging="360"/>
+      </w:pPr>
+      <w:rPr>
+        <w:rFonts w:ascii="Courier New" w:hAnsi="Courier New" w:hint="default"/>
+        <w:sz w:val="20"/>
+      </w:rPr>
+    </w:lvl>
+    <w:lvl w:ilvl="2" w:tentative="1">
+      <w:start w:val="1"/>
+      <w:numFmt w:val="bullet"/>
+      <w:lvlText w:val=""/>
+      <w:lvlJc w:val="left"/>
+      <w:pPr>
+        <w:tabs>
+          <w:tab w:val="num" w:pos="2160"/>
+        </w:tabs>
+        <w:ind w:left="2160" w:hanging="360"/>
+      </w:pPr>
+      <w:rPr>
+        <w:rFonts w:ascii="Wingdings" w:hAnsi="Wingdings" w:hint="default"/>
+        <w:sz w:val="20"/>
+      </w:rPr>
+    </w:lvl>
+    <w:lvl w:ilvl="3" w:tentative="1">
+      <w:start w:val="1"/>
+      <w:numFmt w:val="bullet"/>
+      <w:lvlText w:val=""/>
+      <w:lvlJc w:val="left"/>
+      <w:pPr>
+        <w:tabs>
+          <w:tab w:val="num" w:pos="2880"/>
+        </w:tabs>
+        <w:ind w:left="2880" w:hanging="360"/>
+      </w:pPr>
+      <w:rPr>
+        <w:rFonts w:ascii="Wingdings" w:hAnsi="Wingdings" w:hint="default"/>
+        <w:sz w:val="20"/>
+      </w:rPr>
+    </w:lvl>
+    <w:lvl w:ilvl="4" w:tentative="1">
+      <w:start w:val="1"/>
+      <w:numFmt w:val="bullet"/>
+      <w:lvlText w:val=""/>
+      <w:lvlJc w:val="left"/>
+      <w:pPr>
+        <w:tabs>
+          <w:tab w:val="num" w:pos="3600"/>
+        </w:tabs>
+        <w:ind w:left="3600" w:hanging="360"/>
+      </w:pPr>
+      <w:rPr>
+        <w:rFonts w:ascii="Wingdings" w:hAnsi="Wingdings" w:hint="default"/>
+        <w:sz w:val="20"/>
+      </w:rPr>
+    </w:lvl>
+    <w:lvl w:ilvl="5" w:tentative="1">
+      <w:start w:val="1"/>
+      <w:numFmt w:val="bullet"/>
+      <w:lvlText w:val=""/>
+      <w:lvlJc w:val="left"/>
+      <w:pPr>
+        <w:tabs>
+          <w:tab w:val="num" w:pos="4320"/>
+        </w:tabs>
+        <w:ind w:left="4320" w:hanging="360"/>
+      </w:pPr>
+      <w:rPr>
+        <w:rFonts w:ascii="Wingdings" w:hAnsi="Wingdings" w:hint="default"/>
+        <w:sz w:val="20"/>
+      </w:rPr>
+    </w:lvl>
+    <w:lvl w:ilvl="6" w:tentative="1">
+      <w:start w:val="1"/>
+      <w:numFmt w:val="bullet"/>
+      <w:lvlText w:val=""/>
+      <w:lvlJc w:val="left"/>
+      <w:pPr>
+        <w:tabs>
+          <w:tab w:val="num" w:pos="5040"/>
+        </w:tabs>
+        <w:ind w:left="5040" w:hanging="360"/>
+      </w:pPr>
+      <w:rPr>
+        <w:rFonts w:ascii="Wingdings" w:hAnsi="Wingdings" w:hint="default"/>
+        <w:sz w:val="20"/>
+      </w:rPr>
+    </w:lvl>
+    <w:lvl w:ilvl="7" w:tentative="1">
+      <w:start w:val="1"/>
+      <w:numFmt w:val="bullet"/>
+      <w:lvlText w:val=""/>
+      <w:lvlJc w:val="left"/>
+      <w:pPr>
+        <w:tabs>
+          <w:tab w:val="num" w:pos="5760"/>
+        </w:tabs>
+        <w:ind w:left="5760" w:hanging="360"/>
+      </w:pPr>
+      <w:rPr>
+        <w:rFonts w:ascii="Wingdings" w:hAnsi="Wingdings" w:hint="default"/>
+        <w:sz w:val="20"/>
+      </w:rPr>
+    </w:lvl>
+    <w:lvl w:ilvl="8" w:tentative="1">
+      <w:start w:val="1"/>
+      <w:numFmt w:val="bullet"/>
+      <w:lvlText w:val=""/>
+      <w:lvlJc w:val="left"/>
+      <w:pPr>
+        <w:tabs>
+          <w:tab w:val="num" w:pos="6480"/>
+        </w:tabs>
+        <w:ind w:left="6480" w:hanging="360"/>
+      </w:pPr>
+      <w:rPr>
+        <w:rFonts w:ascii="Wingdings" w:hAnsi="Wingdings" w:hint="default"/>
+        <w:sz w:val="20"/>
+      </w:rPr>
+    </w:lvl>
+  </w:abstractNum>
+  <w:abstractNum w:abstractNumId="10" w15:restartNumberingAfterBreak="0">
+    <w:nsid w:val="4319666B"/>
+    <w:multiLevelType w:val="multilevel"/>
+    <w:tmpl w:val="E2E2774E"/>
+    <w:lvl w:ilvl="0">
+      <w:start w:val="1"/>
+      <w:numFmt w:val="bullet"/>
+      <w:lvlText w:val=""/>
+      <w:lvlJc w:val="left"/>
+      <w:pPr>
+        <w:tabs>
+          <w:tab w:val="num" w:pos="720"/>
+        </w:tabs>
+        <w:ind w:left="720" w:hanging="360"/>
+      </w:pPr>
+      <w:rPr>
+        <w:rFonts w:ascii="Symbol" w:hAnsi="Symbol" w:hint="default"/>
+        <w:sz w:val="20"/>
+      </w:rPr>
+    </w:lvl>
+    <w:lvl w:ilvl="1" w:tentative="1">
+      <w:start w:val="1"/>
+      <w:numFmt w:val="bullet"/>
+      <w:lvlText w:val="o"/>
+      <w:lvlJc w:val="left"/>
+      <w:pPr>
+        <w:tabs>
+          <w:tab w:val="num" w:pos="1440"/>
+        </w:tabs>
+        <w:ind w:left="1440" w:hanging="360"/>
+      </w:pPr>
+      <w:rPr>
+        <w:rFonts w:ascii="Courier New" w:hAnsi="Courier New" w:hint="default"/>
+        <w:sz w:val="20"/>
+      </w:rPr>
+    </w:lvl>
+    <w:lvl w:ilvl="2" w:tentative="1">
+      <w:start w:val="1"/>
+      <w:numFmt w:val="bullet"/>
+      <w:lvlText w:val=""/>
+      <w:lvlJc w:val="left"/>
+      <w:pPr>
+        <w:tabs>
+          <w:tab w:val="num" w:pos="2160"/>
+        </w:tabs>
+        <w:ind w:left="2160" w:hanging="360"/>
+      </w:pPr>
+      <w:rPr>
+        <w:rFonts w:ascii="Wingdings" w:hAnsi="Wingdings" w:hint="default"/>
+        <w:sz w:val="20"/>
+      </w:rPr>
+    </w:lvl>
+    <w:lvl w:ilvl="3" w:tentative="1">
+      <w:start w:val="1"/>
+      <w:numFmt w:val="bullet"/>
+      <w:lvlText w:val=""/>
+      <w:lvlJc w:val="left"/>
+      <w:pPr>
+        <w:tabs>
+          <w:tab w:val="num" w:pos="2880"/>
+        </w:tabs>
+        <w:ind w:left="2880" w:hanging="360"/>
+      </w:pPr>
+      <w:rPr>
+        <w:rFonts w:ascii="Wingdings" w:hAnsi="Wingdings" w:hint="default"/>
+        <w:sz w:val="20"/>
+      </w:rPr>
+    </w:lvl>
+    <w:lvl w:ilvl="4" w:tentative="1">
+      <w:start w:val="1"/>
+      <w:numFmt w:val="bullet"/>
+      <w:lvlText w:val=""/>
+      <w:lvlJc w:val="left"/>
+      <w:pPr>
+        <w:tabs>
+          <w:tab w:val="num" w:pos="3600"/>
+        </w:tabs>
+        <w:ind w:left="3600" w:hanging="360"/>
+      </w:pPr>
+      <w:rPr>
+        <w:rFonts w:ascii="Wingdings" w:hAnsi="Wingdings" w:hint="default"/>
+        <w:sz w:val="20"/>
+      </w:rPr>
+    </w:lvl>
+    <w:lvl w:ilvl="5" w:tentative="1">
+      <w:start w:val="1"/>
+      <w:numFmt w:val="bullet"/>
+      <w:lvlText w:val=""/>
+      <w:lvlJc w:val="left"/>
+      <w:pPr>
+        <w:tabs>
+          <w:tab w:val="num" w:pos="4320"/>
+        </w:tabs>
+        <w:ind w:left="4320" w:hanging="360"/>
+      </w:pPr>
+      <w:rPr>
+        <w:rFonts w:ascii="Wingdings" w:hAnsi="Wingdings" w:hint="default"/>
+        <w:sz w:val="20"/>
+      </w:rPr>
+    </w:lvl>
+    <w:lvl w:ilvl="6" w:tentative="1">
+      <w:start w:val="1"/>
+      <w:numFmt w:val="bullet"/>
+      <w:lvlText w:val=""/>
+      <w:lvlJc w:val="left"/>
+      <w:pPr>
+        <w:tabs>
+          <w:tab w:val="num" w:pos="5040"/>
+        </w:tabs>
+        <w:ind w:left="5040" w:hanging="360"/>
+      </w:pPr>
+      <w:rPr>
+        <w:rFonts w:ascii="Wingdings" w:hAnsi="Wingdings" w:hint="default"/>
+        <w:sz w:val="20"/>
+      </w:rPr>
+    </w:lvl>
+    <w:lvl w:ilvl="7" w:tentative="1">
+      <w:start w:val="1"/>
+      <w:numFmt w:val="bullet"/>
+      <w:lvlText w:val=""/>
+      <w:lvlJc w:val="left"/>
+      <w:pPr>
+        <w:tabs>
+          <w:tab w:val="num" w:pos="5760"/>
+        </w:tabs>
+        <w:ind w:left="5760" w:hanging="360"/>
+      </w:pPr>
+      <w:rPr>
+        <w:rFonts w:ascii="Wingdings" w:hAnsi="Wingdings" w:hint="default"/>
+        <w:sz w:val="20"/>
+      </w:rPr>
+    </w:lvl>
+    <w:lvl w:ilvl="8" w:tentative="1">
+      <w:start w:val="1"/>
+      <w:numFmt w:val="bullet"/>
+      <w:lvlText w:val=""/>
+      <w:lvlJc w:val="left"/>
+      <w:pPr>
+        <w:tabs>
+          <w:tab w:val="num" w:pos="6480"/>
+        </w:tabs>
+        <w:ind w:left="6480" w:hanging="360"/>
+      </w:pPr>
+      <w:rPr>
+        <w:rFonts w:ascii="Wingdings" w:hAnsi="Wingdings" w:hint="default"/>
+        <w:sz w:val="20"/>
+      </w:rPr>
+    </w:lvl>
+  </w:abstractNum>
+  <w:abstractNum w:abstractNumId="11" w15:restartNumberingAfterBreak="0">
     <w:nsid w:val="4B4E4659"/>
     <w:multiLevelType w:val="multilevel"/>
     <w:tmpl w:val="26062E52"/>
@@ -2205,7 +3410,7 @@
       </w:rPr>
     </w:lvl>
   </w:abstractNum>
-  <w:abstractNum w:abstractNumId="6" w15:restartNumberingAfterBreak="0">
+  <w:abstractNum w:abstractNumId="12" w15:restartNumberingAfterBreak="0">
     <w:nsid w:val="501D24CD"/>
     <w:multiLevelType w:val="multilevel"/>
     <w:tmpl w:val="F9C49B30"/>
@@ -2354,7 +3559,156 @@
       </w:rPr>
     </w:lvl>
   </w:abstractNum>
-  <w:abstractNum w:abstractNumId="7" w15:restartNumberingAfterBreak="0">
+  <w:abstractNum w:abstractNumId="13" w15:restartNumberingAfterBreak="0">
+    <w:nsid w:val="5356590A"/>
+    <w:multiLevelType w:val="multilevel"/>
+    <w:tmpl w:val="57EEB64E"/>
+    <w:lvl w:ilvl="0">
+      <w:start w:val="1"/>
+      <w:numFmt w:val="bullet"/>
+      <w:lvlText w:val=""/>
+      <w:lvlJc w:val="left"/>
+      <w:pPr>
+        <w:tabs>
+          <w:tab w:val="num" w:pos="720"/>
+        </w:tabs>
+        <w:ind w:left="720" w:hanging="360"/>
+      </w:pPr>
+      <w:rPr>
+        <w:rFonts w:ascii="Symbol" w:hAnsi="Symbol" w:hint="default"/>
+        <w:sz w:val="20"/>
+      </w:rPr>
+    </w:lvl>
+    <w:lvl w:ilvl="1" w:tentative="1">
+      <w:start w:val="1"/>
+      <w:numFmt w:val="bullet"/>
+      <w:lvlText w:val="o"/>
+      <w:lvlJc w:val="left"/>
+      <w:pPr>
+        <w:tabs>
+          <w:tab w:val="num" w:pos="1440"/>
+        </w:tabs>
+        <w:ind w:left="1440" w:hanging="360"/>
+      </w:pPr>
+      <w:rPr>
+        <w:rFonts w:ascii="Courier New" w:hAnsi="Courier New" w:hint="default"/>
+        <w:sz w:val="20"/>
+      </w:rPr>
+    </w:lvl>
+    <w:lvl w:ilvl="2" w:tentative="1">
+      <w:start w:val="1"/>
+      <w:numFmt w:val="bullet"/>
+      <w:lvlText w:val=""/>
+      <w:lvlJc w:val="left"/>
+      <w:pPr>
+        <w:tabs>
+          <w:tab w:val="num" w:pos="2160"/>
+        </w:tabs>
+        <w:ind w:left="2160" w:hanging="360"/>
+      </w:pPr>
+      <w:rPr>
+        <w:rFonts w:ascii="Wingdings" w:hAnsi="Wingdings" w:hint="default"/>
+        <w:sz w:val="20"/>
+      </w:rPr>
+    </w:lvl>
+    <w:lvl w:ilvl="3" w:tentative="1">
+      <w:start w:val="1"/>
+      <w:numFmt w:val="bullet"/>
+      <w:lvlText w:val=""/>
+      <w:lvlJc w:val="left"/>
+      <w:pPr>
+        <w:tabs>
+          <w:tab w:val="num" w:pos="2880"/>
+        </w:tabs>
+        <w:ind w:left="2880" w:hanging="360"/>
+      </w:pPr>
+      <w:rPr>
+        <w:rFonts w:ascii="Wingdings" w:hAnsi="Wingdings" w:hint="default"/>
+        <w:sz w:val="20"/>
+      </w:rPr>
+    </w:lvl>
+    <w:lvl w:ilvl="4" w:tentative="1">
+      <w:start w:val="1"/>
+      <w:numFmt w:val="bullet"/>
+      <w:lvlText w:val=""/>
+      <w:lvlJc w:val="left"/>
+      <w:pPr>
+        <w:tabs>
+          <w:tab w:val="num" w:pos="3600"/>
+        </w:tabs>
+        <w:ind w:left="3600" w:hanging="360"/>
+      </w:pPr>
+      <w:rPr>
+        <w:rFonts w:ascii="Wingdings" w:hAnsi="Wingdings" w:hint="default"/>
+        <w:sz w:val="20"/>
+      </w:rPr>
+    </w:lvl>
+    <w:lvl w:ilvl="5" w:tentative="1">
+      <w:start w:val="1"/>
+      <w:numFmt w:val="bullet"/>
+      <w:lvlText w:val=""/>
+      <w:lvlJc w:val="left"/>
+      <w:pPr>
+        <w:tabs>
+          <w:tab w:val="num" w:pos="4320"/>
+        </w:tabs>
+        <w:ind w:left="4320" w:hanging="360"/>
+      </w:pPr>
+      <w:rPr>
+        <w:rFonts w:ascii="Wingdings" w:hAnsi="Wingdings" w:hint="default"/>
+        <w:sz w:val="20"/>
+      </w:rPr>
+    </w:lvl>
+    <w:lvl w:ilvl="6" w:tentative="1">
+      <w:start w:val="1"/>
+      <w:numFmt w:val="bullet"/>
+      <w:lvlText w:val=""/>
+      <w:lvlJc w:val="left"/>
+      <w:pPr>
+        <w:tabs>
+          <w:tab w:val="num" w:pos="5040"/>
+        </w:tabs>
+        <w:ind w:left="5040" w:hanging="360"/>
+      </w:pPr>
+      <w:rPr>
+        <w:rFonts w:ascii="Wingdings" w:hAnsi="Wingdings" w:hint="default"/>
+        <w:sz w:val="20"/>
+      </w:rPr>
+    </w:lvl>
+    <w:lvl w:ilvl="7" w:tentative="1">
+      <w:start w:val="1"/>
+      <w:numFmt w:val="bullet"/>
+      <w:lvlText w:val=""/>
+      <w:lvlJc w:val="left"/>
+      <w:pPr>
+        <w:tabs>
+          <w:tab w:val="num" w:pos="5760"/>
+        </w:tabs>
+        <w:ind w:left="5760" w:hanging="360"/>
+      </w:pPr>
+      <w:rPr>
+        <w:rFonts w:ascii="Wingdings" w:hAnsi="Wingdings" w:hint="default"/>
+        <w:sz w:val="20"/>
+      </w:rPr>
+    </w:lvl>
+    <w:lvl w:ilvl="8" w:tentative="1">
+      <w:start w:val="1"/>
+      <w:numFmt w:val="bullet"/>
+      <w:lvlText w:val=""/>
+      <w:lvlJc w:val="left"/>
+      <w:pPr>
+        <w:tabs>
+          <w:tab w:val="num" w:pos="6480"/>
+        </w:tabs>
+        <w:ind w:left="6480" w:hanging="360"/>
+      </w:pPr>
+      <w:rPr>
+        <w:rFonts w:ascii="Wingdings" w:hAnsi="Wingdings" w:hint="default"/>
+        <w:sz w:val="20"/>
+      </w:rPr>
+    </w:lvl>
+  </w:abstractNum>
+  <w:abstractNum w:abstractNumId="14" w15:restartNumberingAfterBreak="0">
     <w:nsid w:val="5C3D5E96"/>
     <w:multiLevelType w:val="multilevel"/>
     <w:tmpl w:val="BC78C1B6"/>
@@ -2503,7 +3857,156 @@
       </w:rPr>
     </w:lvl>
   </w:abstractNum>
-  <w:abstractNum w:abstractNumId="8" w15:restartNumberingAfterBreak="0">
+  <w:abstractNum w:abstractNumId="15" w15:restartNumberingAfterBreak="0">
+    <w:nsid w:val="60A02147"/>
+    <w:multiLevelType w:val="multilevel"/>
+    <w:tmpl w:val="AA8AF18C"/>
+    <w:lvl w:ilvl="0">
+      <w:start w:val="1"/>
+      <w:numFmt w:val="bullet"/>
+      <w:lvlText w:val=""/>
+      <w:lvlJc w:val="left"/>
+      <w:pPr>
+        <w:tabs>
+          <w:tab w:val="num" w:pos="720"/>
+        </w:tabs>
+        <w:ind w:left="720" w:hanging="360"/>
+      </w:pPr>
+      <w:rPr>
+        <w:rFonts w:ascii="Symbol" w:hAnsi="Symbol" w:hint="default"/>
+        <w:sz w:val="20"/>
+      </w:rPr>
+    </w:lvl>
+    <w:lvl w:ilvl="1" w:tentative="1">
+      <w:start w:val="1"/>
+      <w:numFmt w:val="bullet"/>
+      <w:lvlText w:val="o"/>
+      <w:lvlJc w:val="left"/>
+      <w:pPr>
+        <w:tabs>
+          <w:tab w:val="num" w:pos="1440"/>
+        </w:tabs>
+        <w:ind w:left="1440" w:hanging="360"/>
+      </w:pPr>
+      <w:rPr>
+        <w:rFonts w:ascii="Courier New" w:hAnsi="Courier New" w:hint="default"/>
+        <w:sz w:val="20"/>
+      </w:rPr>
+    </w:lvl>
+    <w:lvl w:ilvl="2" w:tentative="1">
+      <w:start w:val="1"/>
+      <w:numFmt w:val="bullet"/>
+      <w:lvlText w:val=""/>
+      <w:lvlJc w:val="left"/>
+      <w:pPr>
+        <w:tabs>
+          <w:tab w:val="num" w:pos="2160"/>
+        </w:tabs>
+        <w:ind w:left="2160" w:hanging="360"/>
+      </w:pPr>
+      <w:rPr>
+        <w:rFonts w:ascii="Wingdings" w:hAnsi="Wingdings" w:hint="default"/>
+        <w:sz w:val="20"/>
+      </w:rPr>
+    </w:lvl>
+    <w:lvl w:ilvl="3" w:tentative="1">
+      <w:start w:val="1"/>
+      <w:numFmt w:val="bullet"/>
+      <w:lvlText w:val=""/>
+      <w:lvlJc w:val="left"/>
+      <w:pPr>
+        <w:tabs>
+          <w:tab w:val="num" w:pos="2880"/>
+        </w:tabs>
+        <w:ind w:left="2880" w:hanging="360"/>
+      </w:pPr>
+      <w:rPr>
+        <w:rFonts w:ascii="Wingdings" w:hAnsi="Wingdings" w:hint="default"/>
+        <w:sz w:val="20"/>
+      </w:rPr>
+    </w:lvl>
+    <w:lvl w:ilvl="4" w:tentative="1">
+      <w:start w:val="1"/>
+      <w:numFmt w:val="bullet"/>
+      <w:lvlText w:val=""/>
+      <w:lvlJc w:val="left"/>
+      <w:pPr>
+        <w:tabs>
+          <w:tab w:val="num" w:pos="3600"/>
+        </w:tabs>
+        <w:ind w:left="3600" w:hanging="360"/>
+      </w:pPr>
+      <w:rPr>
+        <w:rFonts w:ascii="Wingdings" w:hAnsi="Wingdings" w:hint="default"/>
+        <w:sz w:val="20"/>
+      </w:rPr>
+    </w:lvl>
+    <w:lvl w:ilvl="5" w:tentative="1">
+      <w:start w:val="1"/>
+      <w:numFmt w:val="bullet"/>
+      <w:lvlText w:val=""/>
+      <w:lvlJc w:val="left"/>
+      <w:pPr>
+        <w:tabs>
+          <w:tab w:val="num" w:pos="4320"/>
+        </w:tabs>
+        <w:ind w:left="4320" w:hanging="360"/>
+      </w:pPr>
+      <w:rPr>
+        <w:rFonts w:ascii="Wingdings" w:hAnsi="Wingdings" w:hint="default"/>
+        <w:sz w:val="20"/>
+      </w:rPr>
+    </w:lvl>
+    <w:lvl w:ilvl="6" w:tentative="1">
+      <w:start w:val="1"/>
+      <w:numFmt w:val="bullet"/>
+      <w:lvlText w:val=""/>
+      <w:lvlJc w:val="left"/>
+      <w:pPr>
+        <w:tabs>
+          <w:tab w:val="num" w:pos="5040"/>
+        </w:tabs>
+        <w:ind w:left="5040" w:hanging="360"/>
+      </w:pPr>
+      <w:rPr>
+        <w:rFonts w:ascii="Wingdings" w:hAnsi="Wingdings" w:hint="default"/>
+        <w:sz w:val="20"/>
+      </w:rPr>
+    </w:lvl>
+    <w:lvl w:ilvl="7" w:tentative="1">
+      <w:start w:val="1"/>
+      <w:numFmt w:val="bullet"/>
+      <w:lvlText w:val=""/>
+      <w:lvlJc w:val="left"/>
+      <w:pPr>
+        <w:tabs>
+          <w:tab w:val="num" w:pos="5760"/>
+        </w:tabs>
+        <w:ind w:left="5760" w:hanging="360"/>
+      </w:pPr>
+      <w:rPr>
+        <w:rFonts w:ascii="Wingdings" w:hAnsi="Wingdings" w:hint="default"/>
+        <w:sz w:val="20"/>
+      </w:rPr>
+    </w:lvl>
+    <w:lvl w:ilvl="8" w:tentative="1">
+      <w:start w:val="1"/>
+      <w:numFmt w:val="bullet"/>
+      <w:lvlText w:val=""/>
+      <w:lvlJc w:val="left"/>
+      <w:pPr>
+        <w:tabs>
+          <w:tab w:val="num" w:pos="6480"/>
+        </w:tabs>
+        <w:ind w:left="6480" w:hanging="360"/>
+      </w:pPr>
+      <w:rPr>
+        <w:rFonts w:ascii="Wingdings" w:hAnsi="Wingdings" w:hint="default"/>
+        <w:sz w:val="20"/>
+      </w:rPr>
+    </w:lvl>
+  </w:abstractNum>
+  <w:abstractNum w:abstractNumId="16" w15:restartNumberingAfterBreak="0">
     <w:nsid w:val="63C42382"/>
     <w:multiLevelType w:val="multilevel"/>
     <w:tmpl w:val="F2C887DE"/>
@@ -2652,7 +4155,7 @@
       </w:rPr>
     </w:lvl>
   </w:abstractNum>
-  <w:abstractNum w:abstractNumId="9" w15:restartNumberingAfterBreak="0">
+  <w:abstractNum w:abstractNumId="17" w15:restartNumberingAfterBreak="0">
     <w:nsid w:val="658F7914"/>
     <w:multiLevelType w:val="multilevel"/>
     <w:tmpl w:val="718A5AC0"/>
@@ -2801,35 +4304,515 @@
       </w:rPr>
     </w:lvl>
   </w:abstractNum>
+  <w:abstractNum w:abstractNumId="18" w15:restartNumberingAfterBreak="0">
+    <w:nsid w:val="70A11D31"/>
+    <w:multiLevelType w:val="multilevel"/>
+    <w:tmpl w:val="4F62DCE4"/>
+    <w:lvl w:ilvl="0">
+      <w:start w:val="1"/>
+      <w:numFmt w:val="bullet"/>
+      <w:lvlText w:val=""/>
+      <w:lvlJc w:val="left"/>
+      <w:pPr>
+        <w:tabs>
+          <w:tab w:val="num" w:pos="720"/>
+        </w:tabs>
+        <w:ind w:left="720" w:hanging="360"/>
+      </w:pPr>
+      <w:rPr>
+        <w:rFonts w:ascii="Symbol" w:hAnsi="Symbol" w:hint="default"/>
+        <w:sz w:val="20"/>
+      </w:rPr>
+    </w:lvl>
+    <w:lvl w:ilvl="1" w:tentative="1">
+      <w:start w:val="1"/>
+      <w:numFmt w:val="bullet"/>
+      <w:lvlText w:val="o"/>
+      <w:lvlJc w:val="left"/>
+      <w:pPr>
+        <w:tabs>
+          <w:tab w:val="num" w:pos="1440"/>
+        </w:tabs>
+        <w:ind w:left="1440" w:hanging="360"/>
+      </w:pPr>
+      <w:rPr>
+        <w:rFonts w:ascii="Courier New" w:hAnsi="Courier New" w:hint="default"/>
+        <w:sz w:val="20"/>
+      </w:rPr>
+    </w:lvl>
+    <w:lvl w:ilvl="2" w:tentative="1">
+      <w:start w:val="1"/>
+      <w:numFmt w:val="bullet"/>
+      <w:lvlText w:val=""/>
+      <w:lvlJc w:val="left"/>
+      <w:pPr>
+        <w:tabs>
+          <w:tab w:val="num" w:pos="2160"/>
+        </w:tabs>
+        <w:ind w:left="2160" w:hanging="360"/>
+      </w:pPr>
+      <w:rPr>
+        <w:rFonts w:ascii="Wingdings" w:hAnsi="Wingdings" w:hint="default"/>
+        <w:sz w:val="20"/>
+      </w:rPr>
+    </w:lvl>
+    <w:lvl w:ilvl="3" w:tentative="1">
+      <w:start w:val="1"/>
+      <w:numFmt w:val="bullet"/>
+      <w:lvlText w:val=""/>
+      <w:lvlJc w:val="left"/>
+      <w:pPr>
+        <w:tabs>
+          <w:tab w:val="num" w:pos="2880"/>
+        </w:tabs>
+        <w:ind w:left="2880" w:hanging="360"/>
+      </w:pPr>
+      <w:rPr>
+        <w:rFonts w:ascii="Wingdings" w:hAnsi="Wingdings" w:hint="default"/>
+        <w:sz w:val="20"/>
+      </w:rPr>
+    </w:lvl>
+    <w:lvl w:ilvl="4" w:tentative="1">
+      <w:start w:val="1"/>
+      <w:numFmt w:val="bullet"/>
+      <w:lvlText w:val=""/>
+      <w:lvlJc w:val="left"/>
+      <w:pPr>
+        <w:tabs>
+          <w:tab w:val="num" w:pos="3600"/>
+        </w:tabs>
+        <w:ind w:left="3600" w:hanging="360"/>
+      </w:pPr>
+      <w:rPr>
+        <w:rFonts w:ascii="Wingdings" w:hAnsi="Wingdings" w:hint="default"/>
+        <w:sz w:val="20"/>
+      </w:rPr>
+    </w:lvl>
+    <w:lvl w:ilvl="5" w:tentative="1">
+      <w:start w:val="1"/>
+      <w:numFmt w:val="bullet"/>
+      <w:lvlText w:val=""/>
+      <w:lvlJc w:val="left"/>
+      <w:pPr>
+        <w:tabs>
+          <w:tab w:val="num" w:pos="4320"/>
+        </w:tabs>
+        <w:ind w:left="4320" w:hanging="360"/>
+      </w:pPr>
+      <w:rPr>
+        <w:rFonts w:ascii="Wingdings" w:hAnsi="Wingdings" w:hint="default"/>
+        <w:sz w:val="20"/>
+      </w:rPr>
+    </w:lvl>
+    <w:lvl w:ilvl="6" w:tentative="1">
+      <w:start w:val="1"/>
+      <w:numFmt w:val="bullet"/>
+      <w:lvlText w:val=""/>
+      <w:lvlJc w:val="left"/>
+      <w:pPr>
+        <w:tabs>
+          <w:tab w:val="num" w:pos="5040"/>
+        </w:tabs>
+        <w:ind w:left="5040" w:hanging="360"/>
+      </w:pPr>
+      <w:rPr>
+        <w:rFonts w:ascii="Wingdings" w:hAnsi="Wingdings" w:hint="default"/>
+        <w:sz w:val="20"/>
+      </w:rPr>
+    </w:lvl>
+    <w:lvl w:ilvl="7" w:tentative="1">
+      <w:start w:val="1"/>
+      <w:numFmt w:val="bullet"/>
+      <w:lvlText w:val=""/>
+      <w:lvlJc w:val="left"/>
+      <w:pPr>
+        <w:tabs>
+          <w:tab w:val="num" w:pos="5760"/>
+        </w:tabs>
+        <w:ind w:left="5760" w:hanging="360"/>
+      </w:pPr>
+      <w:rPr>
+        <w:rFonts w:ascii="Wingdings" w:hAnsi="Wingdings" w:hint="default"/>
+        <w:sz w:val="20"/>
+      </w:rPr>
+    </w:lvl>
+    <w:lvl w:ilvl="8" w:tentative="1">
+      <w:start w:val="1"/>
+      <w:numFmt w:val="bullet"/>
+      <w:lvlText w:val=""/>
+      <w:lvlJc w:val="left"/>
+      <w:pPr>
+        <w:tabs>
+          <w:tab w:val="num" w:pos="6480"/>
+        </w:tabs>
+        <w:ind w:left="6480" w:hanging="360"/>
+      </w:pPr>
+      <w:rPr>
+        <w:rFonts w:ascii="Wingdings" w:hAnsi="Wingdings" w:hint="default"/>
+        <w:sz w:val="20"/>
+      </w:rPr>
+    </w:lvl>
+  </w:abstractNum>
+  <w:abstractNum w:abstractNumId="19" w15:restartNumberingAfterBreak="0">
+    <w:nsid w:val="7B51177D"/>
+    <w:multiLevelType w:val="multilevel"/>
+    <w:tmpl w:val="BD6431A0"/>
+    <w:lvl w:ilvl="0">
+      <w:start w:val="1"/>
+      <w:numFmt w:val="bullet"/>
+      <w:lvlText w:val=""/>
+      <w:lvlJc w:val="left"/>
+      <w:pPr>
+        <w:tabs>
+          <w:tab w:val="num" w:pos="720"/>
+        </w:tabs>
+        <w:ind w:left="720" w:hanging="360"/>
+      </w:pPr>
+      <w:rPr>
+        <w:rFonts w:ascii="Symbol" w:hAnsi="Symbol" w:hint="default"/>
+        <w:sz w:val="20"/>
+      </w:rPr>
+    </w:lvl>
+    <w:lvl w:ilvl="1" w:tentative="1">
+      <w:start w:val="1"/>
+      <w:numFmt w:val="bullet"/>
+      <w:lvlText w:val="o"/>
+      <w:lvlJc w:val="left"/>
+      <w:pPr>
+        <w:tabs>
+          <w:tab w:val="num" w:pos="1440"/>
+        </w:tabs>
+        <w:ind w:left="1440" w:hanging="360"/>
+      </w:pPr>
+      <w:rPr>
+        <w:rFonts w:ascii="Courier New" w:hAnsi="Courier New" w:hint="default"/>
+        <w:sz w:val="20"/>
+      </w:rPr>
+    </w:lvl>
+    <w:lvl w:ilvl="2" w:tentative="1">
+      <w:start w:val="1"/>
+      <w:numFmt w:val="bullet"/>
+      <w:lvlText w:val=""/>
+      <w:lvlJc w:val="left"/>
+      <w:pPr>
+        <w:tabs>
+          <w:tab w:val="num" w:pos="2160"/>
+        </w:tabs>
+        <w:ind w:left="2160" w:hanging="360"/>
+      </w:pPr>
+      <w:rPr>
+        <w:rFonts w:ascii="Wingdings" w:hAnsi="Wingdings" w:hint="default"/>
+        <w:sz w:val="20"/>
+      </w:rPr>
+    </w:lvl>
+    <w:lvl w:ilvl="3" w:tentative="1">
+      <w:start w:val="1"/>
+      <w:numFmt w:val="bullet"/>
+      <w:lvlText w:val=""/>
+      <w:lvlJc w:val="left"/>
+      <w:pPr>
+        <w:tabs>
+          <w:tab w:val="num" w:pos="2880"/>
+        </w:tabs>
+        <w:ind w:left="2880" w:hanging="360"/>
+      </w:pPr>
+      <w:rPr>
+        <w:rFonts w:ascii="Wingdings" w:hAnsi="Wingdings" w:hint="default"/>
+        <w:sz w:val="20"/>
+      </w:rPr>
+    </w:lvl>
+    <w:lvl w:ilvl="4" w:tentative="1">
+      <w:start w:val="1"/>
+      <w:numFmt w:val="bullet"/>
+      <w:lvlText w:val=""/>
+      <w:lvlJc w:val="left"/>
+      <w:pPr>
+        <w:tabs>
+          <w:tab w:val="num" w:pos="3600"/>
+        </w:tabs>
+        <w:ind w:left="3600" w:hanging="360"/>
+      </w:pPr>
+      <w:rPr>
+        <w:rFonts w:ascii="Wingdings" w:hAnsi="Wingdings" w:hint="default"/>
+        <w:sz w:val="20"/>
+      </w:rPr>
+    </w:lvl>
+    <w:lvl w:ilvl="5" w:tentative="1">
+      <w:start w:val="1"/>
+      <w:numFmt w:val="bullet"/>
+      <w:lvlText w:val=""/>
+      <w:lvlJc w:val="left"/>
+      <w:pPr>
+        <w:tabs>
+          <w:tab w:val="num" w:pos="4320"/>
+        </w:tabs>
+        <w:ind w:left="4320" w:hanging="360"/>
+      </w:pPr>
+      <w:rPr>
+        <w:rFonts w:ascii="Wingdings" w:hAnsi="Wingdings" w:hint="default"/>
+        <w:sz w:val="20"/>
+      </w:rPr>
+    </w:lvl>
+    <w:lvl w:ilvl="6" w:tentative="1">
+      <w:start w:val="1"/>
+      <w:numFmt w:val="bullet"/>
+      <w:lvlText w:val=""/>
+      <w:lvlJc w:val="left"/>
+      <w:pPr>
+        <w:tabs>
+          <w:tab w:val="num" w:pos="5040"/>
+        </w:tabs>
+        <w:ind w:left="5040" w:hanging="360"/>
+      </w:pPr>
+      <w:rPr>
+        <w:rFonts w:ascii="Wingdings" w:hAnsi="Wingdings" w:hint="default"/>
+        <w:sz w:val="20"/>
+      </w:rPr>
+    </w:lvl>
+    <w:lvl w:ilvl="7" w:tentative="1">
+      <w:start w:val="1"/>
+      <w:numFmt w:val="bullet"/>
+      <w:lvlText w:val=""/>
+      <w:lvlJc w:val="left"/>
+      <w:pPr>
+        <w:tabs>
+          <w:tab w:val="num" w:pos="5760"/>
+        </w:tabs>
+        <w:ind w:left="5760" w:hanging="360"/>
+      </w:pPr>
+      <w:rPr>
+        <w:rFonts w:ascii="Wingdings" w:hAnsi="Wingdings" w:hint="default"/>
+        <w:sz w:val="20"/>
+      </w:rPr>
+    </w:lvl>
+    <w:lvl w:ilvl="8" w:tentative="1">
+      <w:start w:val="1"/>
+      <w:numFmt w:val="bullet"/>
+      <w:lvlText w:val=""/>
+      <w:lvlJc w:val="left"/>
+      <w:pPr>
+        <w:tabs>
+          <w:tab w:val="num" w:pos="6480"/>
+        </w:tabs>
+        <w:ind w:left="6480" w:hanging="360"/>
+      </w:pPr>
+      <w:rPr>
+        <w:rFonts w:ascii="Wingdings" w:hAnsi="Wingdings" w:hint="default"/>
+        <w:sz w:val="20"/>
+      </w:rPr>
+    </w:lvl>
+  </w:abstractNum>
+  <w:abstractNum w:abstractNumId="20" w15:restartNumberingAfterBreak="0">
+    <w:nsid w:val="7DA91A00"/>
+    <w:multiLevelType w:val="multilevel"/>
+    <w:tmpl w:val="66BEE3F2"/>
+    <w:lvl w:ilvl="0">
+      <w:start w:val="1"/>
+      <w:numFmt w:val="bullet"/>
+      <w:lvlText w:val=""/>
+      <w:lvlJc w:val="left"/>
+      <w:pPr>
+        <w:tabs>
+          <w:tab w:val="num" w:pos="720"/>
+        </w:tabs>
+        <w:ind w:left="720" w:hanging="360"/>
+      </w:pPr>
+      <w:rPr>
+        <w:rFonts w:ascii="Symbol" w:hAnsi="Symbol" w:hint="default"/>
+        <w:sz w:val="20"/>
+      </w:rPr>
+    </w:lvl>
+    <w:lvl w:ilvl="1" w:tentative="1">
+      <w:start w:val="1"/>
+      <w:numFmt w:val="bullet"/>
+      <w:lvlText w:val="o"/>
+      <w:lvlJc w:val="left"/>
+      <w:pPr>
+        <w:tabs>
+          <w:tab w:val="num" w:pos="1440"/>
+        </w:tabs>
+        <w:ind w:left="1440" w:hanging="360"/>
+      </w:pPr>
+      <w:rPr>
+        <w:rFonts w:ascii="Courier New" w:hAnsi="Courier New" w:hint="default"/>
+        <w:sz w:val="20"/>
+      </w:rPr>
+    </w:lvl>
+    <w:lvl w:ilvl="2" w:tentative="1">
+      <w:start w:val="1"/>
+      <w:numFmt w:val="bullet"/>
+      <w:lvlText w:val=""/>
+      <w:lvlJc w:val="left"/>
+      <w:pPr>
+        <w:tabs>
+          <w:tab w:val="num" w:pos="2160"/>
+        </w:tabs>
+        <w:ind w:left="2160" w:hanging="360"/>
+      </w:pPr>
+      <w:rPr>
+        <w:rFonts w:ascii="Wingdings" w:hAnsi="Wingdings" w:hint="default"/>
+        <w:sz w:val="20"/>
+      </w:rPr>
+    </w:lvl>
+    <w:lvl w:ilvl="3" w:tentative="1">
+      <w:start w:val="1"/>
+      <w:numFmt w:val="bullet"/>
+      <w:lvlText w:val=""/>
+      <w:lvlJc w:val="left"/>
+      <w:pPr>
+        <w:tabs>
+          <w:tab w:val="num" w:pos="2880"/>
+        </w:tabs>
+        <w:ind w:left="2880" w:hanging="360"/>
+      </w:pPr>
+      <w:rPr>
+        <w:rFonts w:ascii="Wingdings" w:hAnsi="Wingdings" w:hint="default"/>
+        <w:sz w:val="20"/>
+      </w:rPr>
+    </w:lvl>
+    <w:lvl w:ilvl="4" w:tentative="1">
+      <w:start w:val="1"/>
+      <w:numFmt w:val="bullet"/>
+      <w:lvlText w:val=""/>
+      <w:lvlJc w:val="left"/>
+      <w:pPr>
+        <w:tabs>
+          <w:tab w:val="num" w:pos="3600"/>
+        </w:tabs>
+        <w:ind w:left="3600" w:hanging="360"/>
+      </w:pPr>
+      <w:rPr>
+        <w:rFonts w:ascii="Wingdings" w:hAnsi="Wingdings" w:hint="default"/>
+        <w:sz w:val="20"/>
+      </w:rPr>
+    </w:lvl>
+    <w:lvl w:ilvl="5" w:tentative="1">
+      <w:start w:val="1"/>
+      <w:numFmt w:val="bullet"/>
+      <w:lvlText w:val=""/>
+      <w:lvlJc w:val="left"/>
+      <w:pPr>
+        <w:tabs>
+          <w:tab w:val="num" w:pos="4320"/>
+        </w:tabs>
+        <w:ind w:left="4320" w:hanging="360"/>
+      </w:pPr>
+      <w:rPr>
+        <w:rFonts w:ascii="Wingdings" w:hAnsi="Wingdings" w:hint="default"/>
+        <w:sz w:val="20"/>
+      </w:rPr>
+    </w:lvl>
+    <w:lvl w:ilvl="6" w:tentative="1">
+      <w:start w:val="1"/>
+      <w:numFmt w:val="bullet"/>
+      <w:lvlText w:val=""/>
+      <w:lvlJc w:val="left"/>
+      <w:pPr>
+        <w:tabs>
+          <w:tab w:val="num" w:pos="5040"/>
+        </w:tabs>
+        <w:ind w:left="5040" w:hanging="360"/>
+      </w:pPr>
+      <w:rPr>
+        <w:rFonts w:ascii="Wingdings" w:hAnsi="Wingdings" w:hint="default"/>
+        <w:sz w:val="20"/>
+      </w:rPr>
+    </w:lvl>
+    <w:lvl w:ilvl="7" w:tentative="1">
+      <w:start w:val="1"/>
+      <w:numFmt w:val="bullet"/>
+      <w:lvlText w:val=""/>
+      <w:lvlJc w:val="left"/>
+      <w:pPr>
+        <w:tabs>
+          <w:tab w:val="num" w:pos="5760"/>
+        </w:tabs>
+        <w:ind w:left="5760" w:hanging="360"/>
+      </w:pPr>
+      <w:rPr>
+        <w:rFonts w:ascii="Wingdings" w:hAnsi="Wingdings" w:hint="default"/>
+        <w:sz w:val="20"/>
+      </w:rPr>
+    </w:lvl>
+    <w:lvl w:ilvl="8" w:tentative="1">
+      <w:start w:val="1"/>
+      <w:numFmt w:val="bullet"/>
+      <w:lvlText w:val=""/>
+      <w:lvlJc w:val="left"/>
+      <w:pPr>
+        <w:tabs>
+          <w:tab w:val="num" w:pos="6480"/>
+        </w:tabs>
+        <w:ind w:left="6480" w:hanging="360"/>
+      </w:pPr>
+      <w:rPr>
+        <w:rFonts w:ascii="Wingdings" w:hAnsi="Wingdings" w:hint="default"/>
+        <w:sz w:val="20"/>
+      </w:rPr>
+    </w:lvl>
+  </w:abstractNum>
   <w:num w:numId="1" w16cid:durableId="1651715509">
+    <w:abstractNumId w:val="16"/>
+  </w:num>
+  <w:num w:numId="2" w16cid:durableId="1415081988">
+    <w:abstractNumId w:val="6"/>
+  </w:num>
+  <w:num w:numId="3" w16cid:durableId="1846825871">
+    <w:abstractNumId w:val="5"/>
+  </w:num>
+  <w:num w:numId="4" w16cid:durableId="1779719035">
+    <w:abstractNumId w:val="14"/>
+  </w:num>
+  <w:num w:numId="5" w16cid:durableId="1103958689">
     <w:abstractNumId w:val="8"/>
   </w:num>
-  <w:num w:numId="2" w16cid:durableId="1415081988">
+  <w:num w:numId="6" w16cid:durableId="678698890">
+    <w:abstractNumId w:val="11"/>
+  </w:num>
+  <w:num w:numId="7" w16cid:durableId="1266885456">
     <w:abstractNumId w:val="2"/>
   </w:num>
-  <w:num w:numId="3" w16cid:durableId="1846825871">
-    <w:abstractNumId w:val="1"/>
+  <w:num w:numId="8" w16cid:durableId="1846020161">
+    <w:abstractNumId w:val="17"/>
   </w:num>
-  <w:num w:numId="4" w16cid:durableId="1779719035">
+  <w:num w:numId="9" w16cid:durableId="98911834">
+    <w:abstractNumId w:val="12"/>
+  </w:num>
+  <w:num w:numId="10" w16cid:durableId="1047293458">
     <w:abstractNumId w:val="7"/>
   </w:num>
-  <w:num w:numId="5" w16cid:durableId="1103958689">
+  <w:num w:numId="11" w16cid:durableId="715546104">
+    <w:abstractNumId w:val="19"/>
+  </w:num>
+  <w:num w:numId="12" w16cid:durableId="1289505279">
+    <w:abstractNumId w:val="9"/>
+  </w:num>
+  <w:num w:numId="13" w16cid:durableId="993994600">
+    <w:abstractNumId w:val="0"/>
+  </w:num>
+  <w:num w:numId="14" w16cid:durableId="984699297">
+    <w:abstractNumId w:val="20"/>
+  </w:num>
+  <w:num w:numId="15" w16cid:durableId="115376063">
+    <w:abstractNumId w:val="15"/>
+  </w:num>
+  <w:num w:numId="16" w16cid:durableId="666593484">
+    <w:abstractNumId w:val="3"/>
+  </w:num>
+  <w:num w:numId="17" w16cid:durableId="1170373054">
     <w:abstractNumId w:val="4"/>
   </w:num>
-  <w:num w:numId="6" w16cid:durableId="678698890">
-    <w:abstractNumId w:val="5"/>
+  <w:num w:numId="18" w16cid:durableId="720398631">
+    <w:abstractNumId w:val="10"/>
   </w:num>
-  <w:num w:numId="7" w16cid:durableId="1266885456">
-    <w:abstractNumId w:val="0"/>
+  <w:num w:numId="19" w16cid:durableId="668948675">
+    <w:abstractNumId w:val="13"/>
   </w:num>
-  <w:num w:numId="8" w16cid:durableId="1846020161">
-    <w:abstractNumId w:val="9"/>
+  <w:num w:numId="20" w16cid:durableId="1760830463">
+    <w:abstractNumId w:val="18"/>
   </w:num>
-  <w:num w:numId="9" w16cid:durableId="98911834">
-    <w:abstractNumId w:val="6"/>
-  </w:num>
-  <w:num w:numId="10" w16cid:durableId="1047293458">
-    <w:abstractNumId w:val="3"/>
+  <w:num w:numId="21" w16cid:durableId="590891210">
+    <w:abstractNumId w:val="1"/>
   </w:num>
 </w:numbering>
 </file>

</xml_diff>